<commit_message>
updating APP_CDD and adding APP_TEST(version 1)
</commit_message>
<xml_diff>
--- a/SOFTWARE_ENGINEERING_PROJECT/SOFTWARE/APPLICATION_LAYER/APP_Documentation/APP-CDD.docx
+++ b/SOFTWARE_ENGINEERING_PROJECT/SOFTWARE/APPLICATION_LAYER/APP_Documentation/APP-CDD.docx
@@ -215,21 +215,11 @@
             <w:pPr>
               <w:pStyle w:val="StyleBefore05line"/>
             </w:pPr>
-            <w:r>
-              <w:fldChar w:fldCharType="begin"/>
-            </w:r>
-            <w:r>
-              <w:instrText xml:space="preserve"> DOCPROPERTY  _DOC_REFERENCE_  \* MERGEFORMAT </w:instrText>
-            </w:r>
-            <w:r>
-              <w:fldChar w:fldCharType="separate"/>
-            </w:r>
-            <w:r>
-              <w:t>&lt;Doc Ref&gt;</w:t>
-            </w:r>
-            <w:r>
-              <w:fldChar w:fldCharType="end"/>
-            </w:r>
+            <w:fldSimple w:instr=" DOCPROPERTY  _DOC_REFERENCE_  \* MERGEFORMAT ">
+              <w:r>
+                <w:t>&lt;Doc Ref&gt;</w:t>
+              </w:r>
+            </w:fldSimple>
           </w:p>
         </w:tc>
       </w:tr>
@@ -268,19 +258,7 @@
               <w:ind w:left="0"/>
             </w:pPr>
             <w:r>
-              <w:fldChar w:fldCharType="begin"/>
-            </w:r>
-            <w:r>
-              <w:instrText xml:space="preserve"> DOCPROPERTY  _DOC_VERSION_  \* MERGEFORMAT </w:instrText>
-            </w:r>
-            <w:r>
-              <w:fldChar w:fldCharType="separate"/>
-            </w:r>
-            <w:r>
-              <w:t>1</w:t>
-            </w:r>
-            <w:r>
-              <w:fldChar w:fldCharType="end"/>
+              <w:t>2</w:t>
             </w:r>
           </w:p>
         </w:tc>
@@ -413,7 +391,7 @@
               <w:rPr>
                 <w:noProof/>
               </w:rPr>
-              <w:t>4/1/2016</w:t>
+              <w:t>4/8/2016</w:t>
             </w:r>
             <w:r>
               <w:fldChar w:fldCharType="end"/>
@@ -981,8 +959,6 @@
           </w:rPr>
           <w:t>1.3</w:t>
         </w:r>
-        <w:bookmarkStart w:id="0" w:name="_GoBack"/>
-        <w:bookmarkEnd w:id="0"/>
         <w:r>
           <w:rPr>
             <w:rFonts w:asciiTheme="minorHAnsi" w:eastAsiaTheme="minorEastAsia" w:hAnsiTheme="minorHAnsi" w:cstheme="minorBidi"/>
@@ -1071,20 +1047,20 @@
         <w:pStyle w:val="Heading1"/>
         <w:spacing w:after="240"/>
       </w:pPr>
-      <w:bookmarkStart w:id="1" w:name="_Toc76263158"/>
-      <w:bookmarkStart w:id="2" w:name="_Ref267867722"/>
-      <w:bookmarkStart w:id="3" w:name="_Ref267867724"/>
-      <w:bookmarkStart w:id="4" w:name="_Ref267867725"/>
-      <w:bookmarkStart w:id="5" w:name="_Toc447289905"/>
+      <w:bookmarkStart w:id="0" w:name="_Toc76263158"/>
+      <w:bookmarkStart w:id="1" w:name="_Ref267867722"/>
+      <w:bookmarkStart w:id="2" w:name="_Ref267867724"/>
+      <w:bookmarkStart w:id="3" w:name="_Ref267867725"/>
+      <w:bookmarkStart w:id="4" w:name="_Toc447289905"/>
       <w:r>
         <w:lastRenderedPageBreak/>
         <w:t>Introduction</w:t>
       </w:r>
+      <w:bookmarkEnd w:id="0"/>
       <w:bookmarkEnd w:id="1"/>
       <w:bookmarkEnd w:id="2"/>
       <w:bookmarkEnd w:id="3"/>
       <w:bookmarkEnd w:id="4"/>
-      <w:bookmarkEnd w:id="5"/>
     </w:p>
     <w:p>
       <w:pPr>
@@ -1118,11 +1094,11 @@
         <w:pStyle w:val="Heading2"/>
         <w:spacing w:before="480" w:after="240"/>
       </w:pPr>
-      <w:bookmarkStart w:id="6" w:name="_Toc447289906"/>
+      <w:bookmarkStart w:id="5" w:name="_Toc447289906"/>
       <w:r>
         <w:t>Goals and Objectives</w:t>
       </w:r>
-      <w:bookmarkEnd w:id="6"/>
+      <w:bookmarkEnd w:id="5"/>
     </w:p>
     <w:p>
       <w:pPr>
@@ -1185,11 +1161,11 @@
         <w:pStyle w:val="Heading2"/>
         <w:spacing w:before="480" w:after="240"/>
       </w:pPr>
-      <w:bookmarkStart w:id="7" w:name="_Toc447289907"/>
+      <w:bookmarkStart w:id="6" w:name="_Toc447289907"/>
       <w:r>
         <w:t>Component APIs and variables</w:t>
       </w:r>
-      <w:bookmarkEnd w:id="7"/>
+      <w:bookmarkEnd w:id="6"/>
     </w:p>
     <w:p>
       <w:pPr>
@@ -2108,10 +2084,7 @@
               <w:t xml:space="preserve">his function used to </w:t>
             </w:r>
             <w:r>
-              <w:t>write stop watch time</w:t>
-            </w:r>
-            <w:r>
-              <w:t xml:space="preserve"> to lcd ,update system time, wait for mode switch or start stop watch switch to be pressed, if mode switch is pressed it will change next state to </w:t>
+              <w:t xml:space="preserve">write stop watch time to lcd ,update system time, wait for mode switch or start stop watch switch to be pressed, if mode switch is pressed it will change next state to </w:t>
             </w:r>
             <w:r>
               <w:rPr>
@@ -2264,16 +2237,7 @@
               <w:t xml:space="preserve">his function used to </w:t>
             </w:r>
             <w:r>
-              <w:t xml:space="preserve">write to lcd </w:t>
-            </w:r>
-            <w:r>
-              <w:t xml:space="preserve">last </w:t>
-            </w:r>
-            <w:r>
-              <w:t>stop watch time</w:t>
-            </w:r>
-            <w:r>
-              <w:t xml:space="preserve"> before it was </w:t>
+              <w:t xml:space="preserve">write to lcd last stop watch time before it was </w:t>
             </w:r>
             <w:r>
               <w:t>paused, update</w:t>
@@ -2296,23 +2260,7 @@
                 <w:color w:val="000000"/>
                 <w:lang w:eastAsia="en-US"/>
               </w:rPr>
-              <w:t xml:space="preserve"> state</w:t>
-            </w:r>
-            <w:r>
-              <w:rPr>
-                <w:rFonts w:ascii="Consolas" w:hAnsi="Consolas" w:cs="Consolas"/>
-                <w:color w:val="000000"/>
-                <w:lang w:eastAsia="en-US"/>
-              </w:rPr>
-              <w:t xml:space="preserve"> and reset stop watch timer</w:t>
-            </w:r>
-            <w:r>
-              <w:rPr>
-                <w:rFonts w:ascii="Consolas" w:hAnsi="Consolas" w:cs="Consolas"/>
-                <w:color w:val="000000"/>
-                <w:lang w:eastAsia="en-US"/>
-              </w:rPr>
-              <w:t xml:space="preserve"> but if start stop watch is pressed it will change next state to </w:t>
+              <w:t xml:space="preserve"> state and reset stop watch timer but if start stop watch is pressed it will change next state to </w:t>
             </w:r>
             <w:r>
               <w:rPr>
@@ -2458,7 +2406,13 @@
               <w:t xml:space="preserve">start stop watch switch to be </w:t>
             </w:r>
             <w:r>
-              <w:t xml:space="preserve">released. if it is released after maximum time it will stop temp timer then it will switch next  state directly to </w:t>
+              <w:t xml:space="preserve">released. if it is released </w:t>
+            </w:r>
+            <w:r>
+              <w:t>before</w:t>
+            </w:r>
+            <w:r>
+              <w:t xml:space="preserve"> maximum time it will stop temp timer then it will switch next  state directly to </w:t>
             </w:r>
             <w:r>
               <w:rPr>
@@ -2475,22 +2429,26 @@
                 <w:color w:val="000000"/>
                 <w:lang w:eastAsia="en-US"/>
               </w:rPr>
-              <w:t xml:space="preserve"> but if switch was pressed for less than maximum time </w:t>
-            </w:r>
-            <w:r>
-              <w:t xml:space="preserve">it will stop temp timer then </w:t>
-            </w:r>
-            <w:r>
-              <w:t xml:space="preserve">it will rest stop watch timer, after that </w:t>
-            </w:r>
-            <w:r>
-              <w:t xml:space="preserve">it will switch next </w:t>
-            </w:r>
-            <w:r>
-              <w:t xml:space="preserve"> state</w:t>
-            </w:r>
-            <w:r>
-              <w:t xml:space="preserve"> to </w:t>
+              <w:t xml:space="preserve"> bu</w:t>
+            </w:r>
+            <w:r>
+              <w:rPr>
+                <w:rFonts w:ascii="Consolas" w:hAnsi="Consolas" w:cs="Consolas"/>
+                <w:color w:val="000000"/>
+                <w:lang w:eastAsia="en-US"/>
+              </w:rPr>
+              <w:t>t if switch was pressed for more</w:t>
+            </w:r>
+            <w:r>
+              <w:rPr>
+                <w:rFonts w:ascii="Consolas" w:hAnsi="Consolas" w:cs="Consolas"/>
+                <w:color w:val="000000"/>
+                <w:lang w:eastAsia="en-US"/>
+              </w:rPr>
+              <w:t xml:space="preserve"> than maximum time </w:t>
+            </w:r>
+            <w:r>
+              <w:t xml:space="preserve">it will stop temp timer then it will rest stop watch timer, after that it will switch next  state to </w:t>
             </w:r>
             <w:r>
               <w:rPr>
@@ -2592,16 +2550,7 @@
               <w:t xml:space="preserve"> </w:t>
             </w:r>
             <w:r>
-              <w:t xml:space="preserve">write </w:t>
-            </w:r>
-            <w:r>
-              <w:t xml:space="preserve">it </w:t>
-            </w:r>
-            <w:r>
-              <w:t>to lcd ,</w:t>
-            </w:r>
-            <w:r>
-              <w:t>allow the user to edit it .then finally switch system to APP_TIMER</w:t>
+              <w:t>write it to lcd ,allow the user to edit it .then finally switch system to APP_TIMER</w:t>
             </w:r>
           </w:p>
           <w:p>
@@ -2790,7 +2739,28 @@
               <w:ind w:left="0"/>
             </w:pPr>
             <w:r>
-              <w:t>Array of u8 representing  hours, minutes, seconds, AM or PM</w:t>
+              <w:t>Array of u8 representing  hours</w:t>
+            </w:r>
+            <w:r>
+              <w:t xml:space="preserve"> as first array element, </w:t>
+            </w:r>
+            <w:r>
+              <w:t>minutes</w:t>
+            </w:r>
+            <w:r>
+              <w:t xml:space="preserve"> as second array element</w:t>
+            </w:r>
+            <w:r>
+              <w:t>, seconds</w:t>
+            </w:r>
+            <w:r>
+              <w:t xml:space="preserve"> as third array element</w:t>
+            </w:r>
+            <w:r>
+              <w:t>, AM or PM</w:t>
+            </w:r>
+            <w:r>
+              <w:t xml:space="preserve"> as fourth array element</w:t>
             </w:r>
           </w:p>
         </w:tc>
@@ -2940,7 +2910,16 @@
               <w:ind w:left="0"/>
             </w:pPr>
             <w:r>
-              <w:t>Time and a pointer for an array to store conversion result</w:t>
+              <w:t xml:space="preserve">Time </w:t>
+            </w:r>
+            <w:r>
+              <w:t xml:space="preserve">in seconds as the first argument </w:t>
+            </w:r>
+            <w:r>
+              <w:t>and a pointer for an array to store conversion result</w:t>
+            </w:r>
+            <w:r>
+              <w:t xml:space="preserve"> as the second argument</w:t>
             </w:r>
           </w:p>
         </w:tc>
@@ -3001,19 +2980,7 @@
               <w:jc w:val="left"/>
             </w:pPr>
             <w:r>
-              <w:t xml:space="preserve">If 1000 MS have passed since last </w:t>
-            </w:r>
-            <w:r>
-              <w:t xml:space="preserve">system </w:t>
-            </w:r>
-            <w:r>
-              <w:t xml:space="preserve">timer update, it add a second to the </w:t>
-            </w:r>
-            <w:r>
-              <w:t xml:space="preserve">system </w:t>
-            </w:r>
-            <w:r>
-              <w:t>timer</w:t>
+              <w:t>If 1000 MS have passed since last system timer update, it add a second to the system timer</w:t>
             </w:r>
           </w:p>
         </w:tc>
@@ -3148,6 +3115,7 @@
                 <w:highlight w:val="lightGray"/>
                 <w:lang w:eastAsia="en-US"/>
               </w:rPr>
+              <w:lastRenderedPageBreak/>
               <w:t>APP_u8StopWatchUpdate</w:t>
             </w:r>
           </w:p>
@@ -3163,19 +3131,7 @@
               <w:jc w:val="left"/>
             </w:pPr>
             <w:r>
-              <w:t xml:space="preserve">If 1000 MS have passed since last </w:t>
-            </w:r>
-            <w:r>
-              <w:t>stop watch</w:t>
-            </w:r>
-            <w:r>
-              <w:t xml:space="preserve"> timer update, it add a second to the </w:t>
-            </w:r>
-            <w:r>
-              <w:t xml:space="preserve">stop watch </w:t>
-            </w:r>
-            <w:r>
-              <w:t>timer</w:t>
+              <w:t>If 1000 MS have passed since last stop watch timer update, it add a second to the stop watch timer</w:t>
             </w:r>
           </w:p>
         </w:tc>
@@ -3189,13 +3145,7 @@
               <w:ind w:left="0"/>
             </w:pPr>
             <w:r>
-              <w:t>Number</w:t>
-            </w:r>
-            <w:r>
-              <w:t xml:space="preserve"> of MS passed since last stop watch </w:t>
-            </w:r>
-            <w:r>
-              <w:t>timer update</w:t>
+              <w:t>Number of MS passed since last stop watch timer update</w:t>
             </w:r>
           </w:p>
         </w:tc>
@@ -3316,7 +3266,6 @@
                 <w:highlight w:val="lightGray"/>
                 <w:lang w:eastAsia="en-US"/>
               </w:rPr>
-              <w:lastRenderedPageBreak/>
               <w:t>APP_voidChangeTime</w:t>
             </w:r>
           </w:p>
@@ -3390,16 +3339,28 @@
               <w:t>Pointer to array storing the time</w:t>
             </w:r>
             <w:r>
+              <w:t xml:space="preserve"> as the first argument</w:t>
+            </w:r>
+            <w:r>
               <w:t>,</w:t>
             </w:r>
             <w:r>
-              <w:t xml:space="preserve"> index of the item that need to be changed </w:t>
+              <w:t xml:space="preserve"> index of the item that need to be changed</w:t>
+            </w:r>
+            <w:r>
+              <w:t xml:space="preserve"> as the second argument</w:t>
+            </w:r>
+            <w:r>
+              <w:t xml:space="preserve"> </w:t>
             </w:r>
             <w:r>
               <w:t>,state (if this item need to be incremented or decremented)</w:t>
             </w:r>
             <w:r>
               <w:t xml:space="preserve"> </w:t>
+            </w:r>
+            <w:r>
+              <w:t>as the third argument</w:t>
             </w:r>
           </w:p>
         </w:tc>
@@ -3502,7 +3463,7 @@
           <w:lang w:val="en-US"/>
         </w:rPr>
       </w:pPr>
-      <w:bookmarkStart w:id="8" w:name="_Ref106601686"/>
+      <w:bookmarkStart w:id="7" w:name="_Ref106601686"/>
       <w:r>
         <w:rPr>
           <w:szCs w:val="22"/>
@@ -3546,7 +3507,7 @@
         </w:rPr>
         <w:fldChar w:fldCharType="end"/>
       </w:r>
-      <w:bookmarkEnd w:id="8"/>
+      <w:bookmarkEnd w:id="7"/>
       <w:r>
         <w:rPr>
           <w:szCs w:val="22"/>
@@ -3784,13 +3745,7 @@
         <w:rPr>
           <w:lang w:val="en-US" w:eastAsia="fr-FR"/>
         </w:rPr>
-        <w:t>Timer</w:t>
-      </w:r>
-      <w:r>
-        <w:rPr>
-          <w:lang w:val="en-US" w:eastAsia="fr-FR"/>
-        </w:rPr>
-        <w:t xml:space="preserve"> driver:</w:t>
+        <w:t>Timer driver:</w:t>
       </w:r>
       <w:r>
         <w:rPr>
@@ -3911,10 +3866,7 @@
               <w:ind w:left="0"/>
             </w:pPr>
             <w:r>
-              <w:t>API which is used to Initi</w:t>
-            </w:r>
-            <w:r>
-              <w:t>alize Timer in CTC mode without prescaler</w:t>
+              <w:t>API which is used to Initialize Timer in CTC mode without prescaler</w:t>
             </w:r>
             <w:r>
               <w:t xml:space="preserve"> ,enable timer interrupt and set pointer of call back function</w:t>
@@ -3975,13 +3927,7 @@
         <w:rPr>
           <w:lang w:val="en-US" w:eastAsia="fr-FR"/>
         </w:rPr>
-        <w:t xml:space="preserve">Lcd </w:t>
-      </w:r>
-      <w:r>
-        <w:rPr>
-          <w:lang w:val="en-US" w:eastAsia="fr-FR"/>
-        </w:rPr>
-        <w:t>driver:</w:t>
+        <w:t>Lcd driver:</w:t>
       </w:r>
       <w:r>
         <w:rPr>
@@ -4509,6 +4455,7 @@
                 <w:color w:val="000000"/>
                 <w:lang w:eastAsia="en-US"/>
               </w:rPr>
+              <w:lastRenderedPageBreak/>
               <w:t>App_u8TempTimerFlag</w:t>
             </w:r>
           </w:p>
@@ -4707,13 +4654,7 @@
               <w:ind w:left="0"/>
             </w:pPr>
             <w:r>
-              <w:t>Variable containing number</w:t>
-            </w:r>
-            <w:r>
-              <w:t xml:space="preserve"> of seconds passed since stop watch </w:t>
-            </w:r>
-            <w:r>
-              <w:t>clock started</w:t>
+              <w:t>Variable containing number of seconds passed since stop watch clock started</w:t>
             </w:r>
           </w:p>
         </w:tc>
@@ -4742,7 +4683,6 @@
                 <w:color w:val="000000"/>
                 <w:lang w:eastAsia="en-US"/>
               </w:rPr>
-              <w:lastRenderedPageBreak/>
               <w:t>APP_u32TempTimer</w:t>
             </w:r>
           </w:p>
@@ -4772,13 +4712,7 @@
               <w:ind w:left="0"/>
             </w:pPr>
             <w:r>
-              <w:t>Variable containing number</w:t>
-            </w:r>
-            <w:r>
-              <w:t xml:space="preserve"> of seconds passed since temp</w:t>
-            </w:r>
-            <w:r>
-              <w:t xml:space="preserve"> clock started</w:t>
+              <w:t>Variable containing number of seconds passed since temp clock started</w:t>
             </w:r>
           </w:p>
         </w:tc>
@@ -4833,22 +4767,7 @@
               <w:ind w:left="0"/>
             </w:pPr>
             <w:r>
-              <w:t xml:space="preserve">Variable containing number of </w:t>
-            </w:r>
-            <w:r>
-              <w:t>Milli</w:t>
-            </w:r>
-            <w:r>
-              <w:t xml:space="preserve">seconds passed since </w:t>
-            </w:r>
-            <w:r>
-              <w:t xml:space="preserve">last </w:t>
-            </w:r>
-            <w:r>
-              <w:t xml:space="preserve">stop watch </w:t>
-            </w:r>
-            <w:r>
-              <w:t>clock update</w:t>
+              <w:t>Variable containing number of Milliseconds passed since last stop watch clock update</w:t>
             </w:r>
           </w:p>
         </w:tc>
@@ -4903,13 +4822,7 @@
               <w:ind w:left="0"/>
             </w:pPr>
             <w:r>
-              <w:t xml:space="preserve">Variable containing number of Milliseconds passed since last </w:t>
-            </w:r>
-            <w:r>
-              <w:t xml:space="preserve">temp </w:t>
-            </w:r>
-            <w:r>
-              <w:t>clock update</w:t>
+              <w:t>Variable containing number of Milliseconds passed since last temp clock update</w:t>
             </w:r>
           </w:p>
         </w:tc>
@@ -4983,21 +4896,21 @@
         </w:rPr>
         <w:t>Table 3: Variables of the component</w:t>
       </w:r>
-      <w:bookmarkStart w:id="9" w:name="_Ref104806246"/>
-      <w:bookmarkStart w:id="10" w:name="_Toc447289908"/>
+      <w:bookmarkStart w:id="8" w:name="_Ref104806246"/>
+      <w:bookmarkStart w:id="9" w:name="_Toc447289908"/>
     </w:p>
     <w:p>
       <w:pPr>
         <w:pStyle w:val="Heading2"/>
         <w:spacing w:before="480" w:after="240"/>
       </w:pPr>
-      <w:bookmarkStart w:id="11" w:name="_Toc447289912"/>
+      <w:bookmarkStart w:id="10" w:name="_Toc447289912"/>
+      <w:bookmarkEnd w:id="8"/>
       <w:bookmarkEnd w:id="9"/>
-      <w:bookmarkEnd w:id="10"/>
       <w:r>
         <w:t>File Description</w:t>
       </w:r>
-      <w:bookmarkEnd w:id="11"/>
+      <w:bookmarkEnd w:id="10"/>
     </w:p>
     <w:tbl>
       <w:tblPr>
@@ -5173,6 +5086,41 @@
             </w:r>
             <w:r>
               <w:t>.</w:t>
+            </w:r>
+          </w:p>
+        </w:tc>
+      </w:tr>
+      <w:tr>
+        <w:tc>
+          <w:tcPr>
+            <w:tcW w:w="3510" w:type="dxa"/>
+          </w:tcPr>
+          <w:p>
+            <w:pPr>
+              <w:spacing w:before="120"/>
+              <w:ind w:left="0"/>
+            </w:pPr>
+            <w:r>
+              <w:t>APP.c</w:t>
+            </w:r>
+          </w:p>
+        </w:tc>
+        <w:tc>
+          <w:tcPr>
+            <w:tcW w:w="5490" w:type="dxa"/>
+          </w:tcPr>
+          <w:p>
+            <w:pPr>
+              <w:tabs>
+                <w:tab w:val="left" w:pos="930"/>
+              </w:tabs>
+              <w:spacing w:before="120"/>
+              <w:ind w:left="0"/>
+            </w:pPr>
+            <w:bookmarkStart w:id="11" w:name="_GoBack"/>
+            <w:bookmarkEnd w:id="11"/>
+            <w:r>
+              <w:t>It contains main function</w:t>
             </w:r>
           </w:p>
         </w:tc>
@@ -5336,7 +5284,7 @@
       <w:rPr>
         <w:noProof/>
       </w:rPr>
-      <w:t>7</w:t>
+      <w:t>1</w:t>
     </w:r>
     <w:r>
       <w:rPr>
@@ -5630,9 +5578,9 @@
           </w:pPr>
           <w:smartTag w:uri="urn:schemas-microsoft-com:office:smarttags" w:element="date">
             <w:smartTagPr>
+              <w:attr w:name="Year" w:val="2002"/>
+              <w:attr w:name="Day" w:val="30"/>
               <w:attr w:name="Month" w:val="7"/>
-              <w:attr w:name="Day" w:val="30"/>
-              <w:attr w:name="Year" w:val="2002"/>
             </w:smartTagPr>
             <w:r>
               <w:t>30/07/2002</w:t>
@@ -5682,27 +5630,14 @@
           <w:r>
             <w:t>/</w:t>
           </w:r>
-          <w:r>
-            <w:fldChar w:fldCharType="begin"/>
-          </w:r>
-          <w:r>
-            <w:instrText xml:space="preserve"> NUMPAGES  \* MERGEFORMAT </w:instrText>
-          </w:r>
-          <w:r>
-            <w:fldChar w:fldCharType="separate"/>
-          </w:r>
-          <w:r>
-            <w:rPr>
-              <w:noProof/>
-            </w:rPr>
-            <w:t>3</w:t>
-          </w:r>
-          <w:r>
-            <w:rPr>
-              <w:noProof/>
-            </w:rPr>
-            <w:fldChar w:fldCharType="end"/>
-          </w:r>
+          <w:fldSimple w:instr=" NUMPAGES  \* MERGEFORMAT ">
+            <w:r>
+              <w:rPr>
+                <w:noProof/>
+              </w:rPr>
+              <w:t>3</w:t>
+            </w:r>
+          </w:fldSimple>
         </w:p>
       </w:tc>
     </w:tr>
@@ -8190,7 +8125,7 @@
 </file>
 
 <file path=customXml/itemProps1.xml><?xml version="1.0" encoding="utf-8"?>
-<ds:datastoreItem xmlns:ds="http://schemas.openxmlformats.org/officeDocument/2006/customXml" ds:itemID="{0BD4C130-A489-42EF-AFEB-4C46F1E68CCF}">
+<ds:datastoreItem xmlns:ds="http://schemas.openxmlformats.org/officeDocument/2006/customXml" ds:itemID="{9594A474-E8B2-44B3-A9AF-6802868CE7DD}">
   <ds:schemaRefs>
     <ds:schemaRef ds:uri="http://schemas.openxmlformats.org/officeDocument/2006/bibliography"/>
   </ds:schemaRefs>

</xml_diff>

<commit_message>
fixing gramatical mistakes in app CDD document
</commit_message>
<xml_diff>
--- a/SOFTWARE_ENGINEERING_PROJECT/SOFTWARE/APPLICATION_LAYER/APP_Documentation/APP-CDD.docx
+++ b/SOFTWARE_ENGINEERING_PROJECT/SOFTWARE/APPLICATION_LAYER/APP_Documentation/APP-CDD.docx
@@ -1,6 +1,6 @@
 
 <file path=word/document.xml><?xml version="1.0" encoding="utf-8"?>
-<w:document xmlns:wpc="http://schemas.microsoft.com/office/word/2010/wordprocessingCanvas" xmlns:mc="http://schemas.openxmlformats.org/markup-compatibility/2006" xmlns:o="urn:schemas-microsoft-com:office:office" xmlns:r="http://schemas.openxmlformats.org/officeDocument/2006/relationships" xmlns:m="http://schemas.openxmlformats.org/officeDocument/2006/math" xmlns:v="urn:schemas-microsoft-com:vml" xmlns:wp14="http://schemas.microsoft.com/office/word/2010/wordprocessingDrawing" xmlns:wp="http://schemas.openxmlformats.org/drawingml/2006/wordprocessingDrawing" xmlns:w10="urn:schemas-microsoft-com:office:word" xmlns:w="http://schemas.openxmlformats.org/wordprocessingml/2006/main" xmlns:w14="http://schemas.microsoft.com/office/word/2010/wordml" xmlns:w15="http://schemas.microsoft.com/office/word/2012/wordml" xmlns:wpg="http://schemas.microsoft.com/office/word/2010/wordprocessingGroup" xmlns:wpi="http://schemas.microsoft.com/office/word/2010/wordprocessingInk" xmlns:wne="http://schemas.microsoft.com/office/word/2006/wordml" xmlns:wps="http://schemas.microsoft.com/office/word/2010/wordprocessingShape" mc:Ignorable="w14 w15 wp14">
+<w:document xmlns:ve="http://schemas.openxmlformats.org/markup-compatibility/2006" xmlns:o="urn:schemas-microsoft-com:office:office" xmlns:r="http://schemas.openxmlformats.org/officeDocument/2006/relationships" xmlns:m="http://schemas.openxmlformats.org/officeDocument/2006/math" xmlns:v="urn:schemas-microsoft-com:vml" xmlns:wp="http://schemas.openxmlformats.org/drawingml/2006/wordprocessingDrawing" xmlns:w10="urn:schemas-microsoft-com:office:word" xmlns:w="http://schemas.openxmlformats.org/wordprocessingml/2006/main" xmlns:wne="http://schemas.microsoft.com/office/word/2006/wordml">
   <w:body>
     <w:p>
       <w:pPr>
@@ -176,7 +176,7 @@
           <w:insideH w:val="single" w:sz="4" w:space="0" w:color="auto"/>
           <w:insideV w:val="single" w:sz="4" w:space="0" w:color="auto"/>
         </w:tblBorders>
-        <w:tblLook w:val="04A0" w:firstRow="1" w:lastRow="0" w:firstColumn="1" w:lastColumn="0" w:noHBand="0" w:noVBand="1"/>
+        <w:tblLook w:val="04A0"/>
       </w:tblPr>
       <w:tblGrid>
         <w:gridCol w:w="1800"/>
@@ -391,7 +391,7 @@
               <w:rPr>
                 <w:noProof/>
               </w:rPr>
-              <w:t>4/8/2016</w:t>
+              <w:t>4/9/2016</w:t>
             </w:r>
             <w:r>
               <w:fldChar w:fldCharType="end"/>
@@ -443,7 +443,7 @@
           <w:left w:w="107" w:type="dxa"/>
           <w:right w:w="107" w:type="dxa"/>
         </w:tblCellMar>
-        <w:tblLook w:val="0000" w:firstRow="0" w:lastRow="0" w:firstColumn="0" w:lastColumn="0" w:noHBand="0" w:noVBand="0"/>
+        <w:tblLook w:val="0000"/>
       </w:tblPr>
       <w:tblGrid>
         <w:gridCol w:w="1080"/>
@@ -1135,12 +1135,6 @@
         <w:rPr>
           <w:lang w:val="en-GB"/>
         </w:rPr>
-        <w:t xml:space="preserve"> </w:t>
-      </w:r>
-      <w:r>
-        <w:rPr>
-          <w:lang w:val="en-GB"/>
-        </w:rPr>
         <w:t>Timer, Stop</w:t>
       </w:r>
       <w:r>
@@ -1187,7 +1181,7 @@
           <w:insideH w:val="single" w:sz="4" w:space="0" w:color="auto"/>
           <w:insideV w:val="single" w:sz="4" w:space="0" w:color="auto"/>
         </w:tblBorders>
-        <w:tblLook w:val="01E0" w:firstRow="1" w:lastRow="1" w:firstColumn="1" w:lastColumn="1" w:noHBand="0" w:noVBand="0"/>
+        <w:tblLook w:val="01E0"/>
       </w:tblPr>
       <w:tblGrid>
         <w:gridCol w:w="2876"/>
@@ -1557,12 +1551,6 @@
         <w:rPr>
           <w:lang w:val="en-US"/>
         </w:rPr>
-        <w:t xml:space="preserve"> </w:t>
-      </w:r>
-      <w:r>
-        <w:rPr>
-          <w:lang w:val="en-US"/>
-        </w:rPr>
         <w:t>Interfaces description</w:t>
       </w:r>
     </w:p>
@@ -1586,7 +1574,7 @@
           <w:insideV w:val="single" w:sz="4" w:space="0" w:color="auto"/>
         </w:tblBorders>
         <w:tblLayout w:type="fixed"/>
-        <w:tblLook w:val="01E0" w:firstRow="1" w:lastRow="1" w:firstColumn="1" w:lastColumn="1" w:noHBand="0" w:noVBand="0"/>
+        <w:tblLook w:val="01E0"/>
       </w:tblPr>
       <w:tblGrid>
         <w:gridCol w:w="2538"/>
@@ -1737,14 +1725,6 @@
             </w:pPr>
             <w:r>
               <w:rPr>
-                <w:rFonts w:ascii="Consolas" w:hAnsi="Consolas" w:cs="Consolas"/>
-                <w:color w:val="000000"/>
-                <w:lang w:eastAsia="en-US"/>
-              </w:rPr>
-              <w:t xml:space="preserve">    </w:t>
-            </w:r>
-            <w:r>
-              <w:rPr>
                 <w:b/>
                 <w:bCs/>
               </w:rPr>
@@ -1877,9 +1857,6 @@
               </w:rPr>
               <w:t xml:space="preserve"> state.</w:t>
             </w:r>
-            <w:r>
-              <w:t xml:space="preserve">   </w:t>
-            </w:r>
           </w:p>
         </w:tc>
         <w:tc>
@@ -2544,13 +2521,7 @@
               <w:t>his function used to</w:t>
             </w:r>
             <w:r>
-              <w:t xml:space="preserve"> take snapshot of time,</w:t>
-            </w:r>
-            <w:r>
-              <w:t xml:space="preserve"> </w:t>
-            </w:r>
-            <w:r>
-              <w:t>write it to lcd ,allow the user to edit it .then finally switch system to APP_TIMER</w:t>
+              <w:t xml:space="preserve"> take snapshot of time,write it to lcd ,allow the user to edit it .then finally switch system to APP_TIMER</w:t>
             </w:r>
           </w:p>
           <w:p>
@@ -3287,42 +3258,12 @@
               <w:rPr>
                 <w:rFonts w:ascii="Consolas" w:hAnsi="Consolas" w:cs="Consolas"/>
                 <w:color w:val="3F7F5F"/>
-                <w:highlight w:val="blue"/>
                 <w:lang w:eastAsia="en-US"/>
               </w:rPr>
-              <w:t xml:space="preserve"> </w:t>
-            </w:r>
-            <w:r>
-              <w:rPr>
-                <w:rFonts w:ascii="Consolas" w:hAnsi="Consolas" w:cs="Consolas"/>
-                <w:color w:val="3F7F5F"/>
-                <w:lang w:eastAsia="en-US"/>
-              </w:rPr>
               <w:t>(</w:t>
             </w:r>
             <w:r>
-              <w:t>hours,</w:t>
-            </w:r>
-            <w:r>
-              <w:t xml:space="preserve"> </w:t>
-            </w:r>
-            <w:r>
-              <w:t>minutes,</w:t>
-            </w:r>
-            <w:r>
-              <w:t xml:space="preserve"> </w:t>
-            </w:r>
-            <w:r>
-              <w:t>seconds,</w:t>
-            </w:r>
-            <w:r>
-              <w:t xml:space="preserve"> </w:t>
-            </w:r>
-            <w:r>
-              <w:t>AM or PM)</w:t>
-            </w:r>
-            <w:r>
-              <w:t xml:space="preserve"> </w:t>
+              <w:t>hours,minutes,seconds,AM or PM)</w:t>
             </w:r>
           </w:p>
         </w:tc>
@@ -3351,13 +3292,7 @@
               <w:t xml:space="preserve"> as the second argument</w:t>
             </w:r>
             <w:r>
-              <w:t xml:space="preserve"> </w:t>
-            </w:r>
-            <w:r>
               <w:t>,state (if this item need to be incremented or decremented)</w:t>
-            </w:r>
-            <w:r>
-              <w:t xml:space="preserve"> </w:t>
             </w:r>
             <w:r>
               <w:t>as the third argument</w:t>
@@ -3513,21 +3448,7 @@
           <w:szCs w:val="22"/>
           <w:lang w:val="en-US"/>
         </w:rPr>
-        <w:t>:</w:t>
-      </w:r>
-      <w:r>
-        <w:rPr>
-          <w:szCs w:val="22"/>
-          <w:lang w:val="en-US"/>
-        </w:rPr>
-        <w:t xml:space="preserve"> </w:t>
-      </w:r>
-      <w:r>
-        <w:rPr>
-          <w:szCs w:val="22"/>
-          <w:lang w:val="en-US"/>
-        </w:rPr>
-        <w:t>API description</w:t>
+        <w:t>:API description</w:t>
       </w:r>
     </w:p>
     <w:p>
@@ -3579,7 +3500,7 @@
       <w:tblPr>
         <w:tblStyle w:val="TableGrid"/>
         <w:tblW w:w="0" w:type="auto"/>
-        <w:tblLook w:val="04A0" w:firstRow="1" w:lastRow="0" w:firstColumn="1" w:lastColumn="0" w:noHBand="0" w:noVBand="1"/>
+        <w:tblLook w:val="04A0"/>
       </w:tblPr>
       <w:tblGrid>
         <w:gridCol w:w="2461"/>
@@ -3619,8 +3540,16 @@
               <w:spacing w:before="120"/>
               <w:ind w:left="0"/>
               <w:jc w:val="center"/>
-            </w:pPr>
-            <w:r>
+              <w:rPr>
+                <w:b/>
+                <w:bCs/>
+              </w:rPr>
+            </w:pPr>
+            <w:r>
+              <w:rPr>
+                <w:b/>
+                <w:bCs/>
+              </w:rPr>
               <w:t>Description</w:t>
             </w:r>
           </w:p>
@@ -3633,8 +3562,16 @@
             <w:pPr>
               <w:spacing w:before="120"/>
               <w:ind w:left="0"/>
-            </w:pPr>
-            <w:r>
+              <w:rPr>
+                <w:b/>
+                <w:bCs/>
+              </w:rPr>
+            </w:pPr>
+            <w:r>
+              <w:rPr>
+                <w:b/>
+                <w:bCs/>
+              </w:rPr>
               <w:t>Inputs</w:t>
             </w:r>
           </w:p>
@@ -3647,8 +3584,16 @@
             <w:pPr>
               <w:spacing w:before="120"/>
               <w:ind w:left="0"/>
-            </w:pPr>
-            <w:r>
+              <w:rPr>
+                <w:b/>
+                <w:bCs/>
+              </w:rPr>
+            </w:pPr>
+            <w:r>
+              <w:rPr>
+                <w:b/>
+                <w:bCs/>
+              </w:rPr>
               <w:t>Outputs</w:t>
             </w:r>
           </w:p>
@@ -3758,13 +3703,13 @@
       <w:tblPr>
         <w:tblStyle w:val="TableGrid"/>
         <w:tblW w:w="0" w:type="auto"/>
-        <w:tblLook w:val="04A0" w:firstRow="1" w:lastRow="0" w:firstColumn="1" w:lastColumn="0" w:noHBand="0" w:noVBand="1"/>
+        <w:tblLook w:val="04A0"/>
       </w:tblPr>
       <w:tblGrid>
-        <w:gridCol w:w="2629"/>
-        <w:gridCol w:w="2414"/>
-        <w:gridCol w:w="2402"/>
-        <w:gridCol w:w="2402"/>
+        <w:gridCol w:w="2628"/>
+        <w:gridCol w:w="2416"/>
+        <w:gridCol w:w="2400"/>
+        <w:gridCol w:w="2403"/>
       </w:tblGrid>
       <w:tr>
         <w:tc>
@@ -3798,8 +3743,16 @@
               <w:spacing w:before="120"/>
               <w:ind w:left="0"/>
               <w:jc w:val="center"/>
-            </w:pPr>
-            <w:r>
+              <w:rPr>
+                <w:b/>
+                <w:bCs/>
+              </w:rPr>
+            </w:pPr>
+            <w:r>
+              <w:rPr>
+                <w:b/>
+                <w:bCs/>
+              </w:rPr>
               <w:t>Description</w:t>
             </w:r>
           </w:p>
@@ -3812,8 +3765,16 @@
             <w:pPr>
               <w:spacing w:before="120"/>
               <w:ind w:left="0"/>
-            </w:pPr>
-            <w:r>
+              <w:rPr>
+                <w:b/>
+                <w:bCs/>
+              </w:rPr>
+            </w:pPr>
+            <w:r>
+              <w:rPr>
+                <w:b/>
+                <w:bCs/>
+              </w:rPr>
               <w:t>Inputs</w:t>
             </w:r>
           </w:p>
@@ -3826,8 +3787,16 @@
             <w:pPr>
               <w:spacing w:before="120"/>
               <w:ind w:left="0"/>
-            </w:pPr>
-            <w:r>
+              <w:rPr>
+                <w:b/>
+                <w:bCs/>
+              </w:rPr>
+            </w:pPr>
+            <w:r>
+              <w:rPr>
+                <w:b/>
+                <w:bCs/>
+              </w:rPr>
               <w:t>Outputs</w:t>
             </w:r>
           </w:p>
@@ -3870,9 +3839,6 @@
             </w:r>
             <w:r>
               <w:t xml:space="preserve"> ,enable timer interrupt and set pointer of call back function</w:t>
-            </w:r>
-            <w:r>
-              <w:t xml:space="preserve"> </w:t>
             </w:r>
           </w:p>
         </w:tc>
@@ -3940,7 +3906,7 @@
       <w:tblPr>
         <w:tblStyle w:val="TableGrid"/>
         <w:tblW w:w="0" w:type="auto"/>
-        <w:tblLook w:val="04A0" w:firstRow="1" w:lastRow="0" w:firstColumn="1" w:lastColumn="0" w:noHBand="0" w:noVBand="1"/>
+        <w:tblLook w:val="04A0"/>
       </w:tblPr>
       <w:tblGrid>
         <w:gridCol w:w="2856"/>
@@ -4113,6 +4079,8 @@
               <w:jc w:val="left"/>
               <w:rPr>
                 <w:rFonts w:ascii="Consolas" w:hAnsi="Consolas" w:cs="Consolas"/>
+                <w:b/>
+                <w:bCs/>
                 <w:lang w:eastAsia="en-US"/>
               </w:rPr>
             </w:pPr>
@@ -4122,11 +4090,23 @@
                 <w:color w:val="000000"/>
                 <w:lang w:eastAsia="en-US"/>
               </w:rPr>
-              <w:t xml:space="preserve">    LCD_voidWriteCommand(u8</w:t>
+              <w:t xml:space="preserve">    </w:t>
             </w:r>
             <w:r>
               <w:rPr>
                 <w:rFonts w:ascii="Consolas" w:hAnsi="Consolas" w:cs="Consolas"/>
+                <w:b/>
+                <w:bCs/>
+                <w:color w:val="000000"/>
+                <w:lang w:eastAsia="en-US"/>
+              </w:rPr>
+              <w:t>LCD_voidWriteCommand(u8</w:t>
+            </w:r>
+            <w:r>
+              <w:rPr>
+                <w:rFonts w:ascii="Consolas" w:hAnsi="Consolas" w:cs="Consolas"/>
+                <w:b/>
+                <w:bCs/>
                 <w:color w:val="000000"/>
                 <w:lang w:eastAsia="en-US"/>
               </w:rPr>
@@ -4192,32 +4172,21 @@
               <w:jc w:val="left"/>
               <w:rPr>
                 <w:rFonts w:ascii="Consolas" w:hAnsi="Consolas" w:cs="Consolas"/>
+                <w:b/>
+                <w:bCs/>
+                <w:color w:val="000000" w:themeColor="text1"/>
                 <w:lang w:eastAsia="en-US"/>
               </w:rPr>
             </w:pPr>
             <w:r>
               <w:rPr>
                 <w:rFonts w:ascii="Consolas" w:hAnsi="Consolas" w:cs="Consolas"/>
-                <w:color w:val="000000"/>
+                <w:b/>
+                <w:bCs/>
+                <w:color w:val="000000" w:themeColor="text1"/>
                 <w:lang w:eastAsia="en-US"/>
               </w:rPr>
-              <w:t>LCD_voidWriteChar(</w:t>
-            </w:r>
-            <w:r>
-              <w:rPr>
-                <w:rFonts w:ascii="Consolas" w:hAnsi="Consolas" w:cs="Consolas"/>
-                <w:color w:val="2A00FF"/>
-                <w:lang w:eastAsia="en-US"/>
-              </w:rPr>
-              <w:t>u8</w:t>
-            </w:r>
-            <w:r>
-              <w:rPr>
-                <w:rFonts w:ascii="Consolas" w:hAnsi="Consolas" w:cs="Consolas"/>
-                <w:color w:val="000000"/>
-                <w:lang w:eastAsia="en-US"/>
-              </w:rPr>
-              <w:t>)</w:t>
+              <w:t>LCD_voidWriteChar(u8)</w:t>
             </w:r>
           </w:p>
           <w:p>
@@ -4294,7 +4263,7 @@
           <w:insideH w:val="single" w:sz="4" w:space="0" w:color="auto"/>
           <w:insideV w:val="single" w:sz="4" w:space="0" w:color="auto"/>
         </w:tblBorders>
-        <w:tblLook w:val="01E0" w:firstRow="1" w:lastRow="1" w:firstColumn="1" w:lastColumn="1" w:noHBand="0" w:noVBand="0"/>
+        <w:tblLook w:val="01E0"/>
       </w:tblPr>
       <w:tblGrid>
         <w:gridCol w:w="4065"/>
@@ -4409,9 +4378,6 @@
               <w:ind w:left="0"/>
               <w:jc w:val="center"/>
             </w:pPr>
-            <w:r>
-              <w:t xml:space="preserve"> </w:t>
-            </w:r>
             <w:r>
               <w:t>u</w:t>
             </w:r>
@@ -4924,7 +4890,7 @@
           <w:insideH w:val="single" w:sz="4" w:space="0" w:color="auto"/>
           <w:insideV w:val="single" w:sz="4" w:space="0" w:color="auto"/>
         </w:tblBorders>
-        <w:tblLook w:val="01E0" w:firstRow="1" w:lastRow="1" w:firstColumn="1" w:lastColumn="1" w:noHBand="0" w:noVBand="0"/>
+        <w:tblLook w:val="01E0"/>
       </w:tblPr>
       <w:tblGrid>
         <w:gridCol w:w="3510"/>
@@ -5239,8 +5205,8 @@
 </file>
 
 <file path=word/endnotes.xml><?xml version="1.0" encoding="utf-8"?>
-<w:endnotes xmlns:wpc="http://schemas.microsoft.com/office/word/2010/wordprocessingCanvas" xmlns:mc="http://schemas.openxmlformats.org/markup-compatibility/2006" xmlns:o="urn:schemas-microsoft-com:office:office" xmlns:r="http://schemas.openxmlformats.org/officeDocument/2006/relationships" xmlns:m="http://schemas.openxmlformats.org/officeDocument/2006/math" xmlns:v="urn:schemas-microsoft-com:vml" xmlns:wp14="http://schemas.microsoft.com/office/word/2010/wordprocessingDrawing" xmlns:wp="http://schemas.openxmlformats.org/drawingml/2006/wordprocessingDrawing" xmlns:w10="urn:schemas-microsoft-com:office:word" xmlns:w="http://schemas.openxmlformats.org/wordprocessingml/2006/main" xmlns:w14="http://schemas.microsoft.com/office/word/2010/wordml" xmlns:w15="http://schemas.microsoft.com/office/word/2012/wordml" xmlns:wpg="http://schemas.microsoft.com/office/word/2010/wordprocessingGroup" xmlns:wpi="http://schemas.microsoft.com/office/word/2010/wordprocessingInk" xmlns:wne="http://schemas.microsoft.com/office/word/2006/wordml" xmlns:wps="http://schemas.microsoft.com/office/word/2010/wordprocessingShape" mc:Ignorable="w14 w15 wp14">
-  <w:endnote w:type="separator" w:id="-1">
+<w:endnotes xmlns:ve="http://schemas.openxmlformats.org/markup-compatibility/2006" xmlns:o="urn:schemas-microsoft-com:office:office" xmlns:r="http://schemas.openxmlformats.org/officeDocument/2006/relationships" xmlns:m="http://schemas.openxmlformats.org/officeDocument/2006/math" xmlns:v="urn:schemas-microsoft-com:vml" xmlns:wp="http://schemas.openxmlformats.org/drawingml/2006/wordprocessingDrawing" xmlns:w10="urn:schemas-microsoft-com:office:word" xmlns:w="http://schemas.openxmlformats.org/wordprocessingml/2006/main" xmlns:wne="http://schemas.microsoft.com/office/word/2006/wordml">
+  <w:endnote w:type="separator" w:id="0">
     <w:p>
       <w:pPr>
         <w:spacing w:before="120"/>
@@ -5250,7 +5216,7 @@
       </w:r>
     </w:p>
   </w:endnote>
-  <w:endnote w:type="continuationSeparator" w:id="0">
+  <w:endnote w:type="continuationSeparator" w:id="1">
     <w:p>
       <w:pPr>
         <w:spacing w:before="120"/>
@@ -5264,7 +5230,7 @@
 </file>
 
 <file path=word/footer1.xml><?xml version="1.0" encoding="utf-8"?>
-<w:ftr xmlns:wpc="http://schemas.microsoft.com/office/word/2010/wordprocessingCanvas" xmlns:mc="http://schemas.openxmlformats.org/markup-compatibility/2006" xmlns:o="urn:schemas-microsoft-com:office:office" xmlns:r="http://schemas.openxmlformats.org/officeDocument/2006/relationships" xmlns:m="http://schemas.openxmlformats.org/officeDocument/2006/math" xmlns:v="urn:schemas-microsoft-com:vml" xmlns:wp14="http://schemas.microsoft.com/office/word/2010/wordprocessingDrawing" xmlns:wp="http://schemas.openxmlformats.org/drawingml/2006/wordprocessingDrawing" xmlns:w10="urn:schemas-microsoft-com:office:word" xmlns:w="http://schemas.openxmlformats.org/wordprocessingml/2006/main" xmlns:w14="http://schemas.microsoft.com/office/word/2010/wordml" xmlns:w15="http://schemas.microsoft.com/office/word/2012/wordml" xmlns:wpg="http://schemas.microsoft.com/office/word/2010/wordprocessingGroup" xmlns:wpi="http://schemas.microsoft.com/office/word/2010/wordprocessingInk" xmlns:wne="http://schemas.microsoft.com/office/word/2006/wordml" xmlns:wps="http://schemas.microsoft.com/office/word/2010/wordprocessingShape" mc:Ignorable="w14 w15 wp14">
+<w:ftr xmlns:ve="http://schemas.openxmlformats.org/markup-compatibility/2006" xmlns:o="urn:schemas-microsoft-com:office:office" xmlns:r="http://schemas.openxmlformats.org/officeDocument/2006/relationships" xmlns:m="http://schemas.openxmlformats.org/officeDocument/2006/math" xmlns:v="urn:schemas-microsoft-com:vml" xmlns:wp="http://schemas.openxmlformats.org/drawingml/2006/wordprocessingDrawing" xmlns:w10="urn:schemas-microsoft-com:office:word" xmlns:w="http://schemas.openxmlformats.org/wordprocessingml/2006/main" xmlns:wne="http://schemas.microsoft.com/office/word/2006/wordml">
   <w:p>
     <w:pPr>
       <w:pStyle w:val="Footer"/>
@@ -5284,7 +5250,7 @@
       <w:rPr>
         <w:noProof/>
       </w:rPr>
-      <w:t>1</w:t>
+      <w:t>6</w:t>
     </w:r>
     <w:r>
       <w:rPr>
@@ -5302,8 +5268,8 @@
 </file>
 
 <file path=word/footnotes.xml><?xml version="1.0" encoding="utf-8"?>
-<w:footnotes xmlns:wpc="http://schemas.microsoft.com/office/word/2010/wordprocessingCanvas" xmlns:mc="http://schemas.openxmlformats.org/markup-compatibility/2006" xmlns:o="urn:schemas-microsoft-com:office:office" xmlns:r="http://schemas.openxmlformats.org/officeDocument/2006/relationships" xmlns:m="http://schemas.openxmlformats.org/officeDocument/2006/math" xmlns:v="urn:schemas-microsoft-com:vml" xmlns:wp14="http://schemas.microsoft.com/office/word/2010/wordprocessingDrawing" xmlns:wp="http://schemas.openxmlformats.org/drawingml/2006/wordprocessingDrawing" xmlns:w10="urn:schemas-microsoft-com:office:word" xmlns:w="http://schemas.openxmlformats.org/wordprocessingml/2006/main" xmlns:w14="http://schemas.microsoft.com/office/word/2010/wordml" xmlns:w15="http://schemas.microsoft.com/office/word/2012/wordml" xmlns:wpg="http://schemas.microsoft.com/office/word/2010/wordprocessingGroup" xmlns:wpi="http://schemas.microsoft.com/office/word/2010/wordprocessingInk" xmlns:wne="http://schemas.microsoft.com/office/word/2006/wordml" xmlns:wps="http://schemas.microsoft.com/office/word/2010/wordprocessingShape" mc:Ignorable="w14 w15 wp14">
-  <w:footnote w:type="separator" w:id="-1">
+<w:footnotes xmlns:ve="http://schemas.openxmlformats.org/markup-compatibility/2006" xmlns:o="urn:schemas-microsoft-com:office:office" xmlns:r="http://schemas.openxmlformats.org/officeDocument/2006/relationships" xmlns:m="http://schemas.openxmlformats.org/officeDocument/2006/math" xmlns:v="urn:schemas-microsoft-com:vml" xmlns:wp="http://schemas.openxmlformats.org/drawingml/2006/wordprocessingDrawing" xmlns:w10="urn:schemas-microsoft-com:office:word" xmlns:w="http://schemas.openxmlformats.org/wordprocessingml/2006/main" xmlns:wne="http://schemas.microsoft.com/office/word/2006/wordml">
+  <w:footnote w:type="separator" w:id="0">
     <w:p>
       <w:pPr>
         <w:spacing w:before="120"/>
@@ -5313,7 +5279,7 @@
       </w:r>
     </w:p>
   </w:footnote>
-  <w:footnote w:type="continuationSeparator" w:id="0">
+  <w:footnote w:type="continuationSeparator" w:id="1">
     <w:p>
       <w:pPr>
         <w:spacing w:before="120"/>
@@ -5327,7 +5293,7 @@
 </file>
 
 <file path=word/header1.xml><?xml version="1.0" encoding="utf-8"?>
-<w:hdr xmlns:wpc="http://schemas.microsoft.com/office/word/2010/wordprocessingCanvas" xmlns:mc="http://schemas.openxmlformats.org/markup-compatibility/2006" xmlns:o="urn:schemas-microsoft-com:office:office" xmlns:r="http://schemas.openxmlformats.org/officeDocument/2006/relationships" xmlns:m="http://schemas.openxmlformats.org/officeDocument/2006/math" xmlns:v="urn:schemas-microsoft-com:vml" xmlns:wp14="http://schemas.microsoft.com/office/word/2010/wordprocessingDrawing" xmlns:wp="http://schemas.openxmlformats.org/drawingml/2006/wordprocessingDrawing" xmlns:w10="urn:schemas-microsoft-com:office:word" xmlns:w="http://schemas.openxmlformats.org/wordprocessingml/2006/main" xmlns:w14="http://schemas.microsoft.com/office/word/2010/wordml" xmlns:w15="http://schemas.microsoft.com/office/word/2012/wordml" xmlns:wpg="http://schemas.microsoft.com/office/word/2010/wordprocessingGroup" xmlns:wpi="http://schemas.microsoft.com/office/word/2010/wordprocessingInk" xmlns:wne="http://schemas.microsoft.com/office/word/2006/wordml" xmlns:wps="http://schemas.microsoft.com/office/word/2010/wordprocessingShape" mc:Ignorable="w14 w15 wp14">
+<w:hdr xmlns:ve="http://schemas.openxmlformats.org/markup-compatibility/2006" xmlns:o="urn:schemas-microsoft-com:office:office" xmlns:r="http://schemas.openxmlformats.org/officeDocument/2006/relationships" xmlns:m="http://schemas.openxmlformats.org/officeDocument/2006/math" xmlns:v="urn:schemas-microsoft-com:vml" xmlns:wp="http://schemas.openxmlformats.org/drawingml/2006/wordprocessingDrawing" xmlns:w10="urn:schemas-microsoft-com:office:word" xmlns:w="http://schemas.openxmlformats.org/wordprocessingml/2006/main" xmlns:wne="http://schemas.microsoft.com/office/word/2006/wordml">
   <w:p>
     <w:pPr>
       <w:pStyle w:val="Header"/>
@@ -5345,7 +5311,7 @@
         <w:left w:w="107" w:type="dxa"/>
         <w:right w:w="107" w:type="dxa"/>
       </w:tblCellMar>
-      <w:tblLook w:val="0000" w:firstRow="0" w:lastRow="0" w:firstColumn="0" w:lastColumn="0" w:noHBand="0" w:noVBand="0"/>
+      <w:tblLook w:val="0000"/>
     </w:tblPr>
     <w:tblGrid>
       <w:gridCol w:w="1276"/>
@@ -5578,9 +5544,9 @@
           </w:pPr>
           <w:smartTag w:uri="urn:schemas-microsoft-com:office:smarttags" w:element="date">
             <w:smartTagPr>
+              <w:attr w:name="Month" w:val="7"/>
+              <w:attr w:name="Day" w:val="30"/>
               <w:attr w:name="Year" w:val="2002"/>
-              <w:attr w:name="Day" w:val="30"/>
-              <w:attr w:name="Month" w:val="7"/>
             </w:smartTagPr>
             <w:r>
               <w:t>30/07/2002</w:t>
@@ -5655,8 +5621,8 @@
 </file>
 
 <file path=word/numbering.xml><?xml version="1.0" encoding="utf-8"?>
-<w:numbering xmlns:wpc="http://schemas.microsoft.com/office/word/2010/wordprocessingCanvas" xmlns:mc="http://schemas.openxmlformats.org/markup-compatibility/2006" xmlns:o="urn:schemas-microsoft-com:office:office" xmlns:r="http://schemas.openxmlformats.org/officeDocument/2006/relationships" xmlns:m="http://schemas.openxmlformats.org/officeDocument/2006/math" xmlns:v="urn:schemas-microsoft-com:vml" xmlns:wp14="http://schemas.microsoft.com/office/word/2010/wordprocessingDrawing" xmlns:wp="http://schemas.openxmlformats.org/drawingml/2006/wordprocessingDrawing" xmlns:w10="urn:schemas-microsoft-com:office:word" xmlns:w="http://schemas.openxmlformats.org/wordprocessingml/2006/main" xmlns:w14="http://schemas.microsoft.com/office/word/2010/wordml" xmlns:w15="http://schemas.microsoft.com/office/word/2012/wordml" xmlns:wpg="http://schemas.microsoft.com/office/word/2010/wordprocessingGroup" xmlns:wpi="http://schemas.microsoft.com/office/word/2010/wordprocessingInk" xmlns:wne="http://schemas.microsoft.com/office/word/2006/wordml" xmlns:wps="http://schemas.microsoft.com/office/word/2010/wordprocessingShape" mc:Ignorable="w14 w15 wp14">
-  <w:abstractNum w:abstractNumId="0" w15:restartNumberingAfterBreak="0">
+<w:numbering xmlns:ve="http://schemas.openxmlformats.org/markup-compatibility/2006" xmlns:o="urn:schemas-microsoft-com:office:office" xmlns:r="http://schemas.openxmlformats.org/officeDocument/2006/relationships" xmlns:m="http://schemas.openxmlformats.org/officeDocument/2006/math" xmlns:v="urn:schemas-microsoft-com:vml" xmlns:wp="http://schemas.openxmlformats.org/drawingml/2006/wordprocessingDrawing" xmlns:w10="urn:schemas-microsoft-com:office:word" xmlns:w="http://schemas.openxmlformats.org/wordprocessingml/2006/main" xmlns:wne="http://schemas.microsoft.com/office/word/2006/wordml">
+  <w:abstractNum w:abstractNumId="0">
     <w:nsid w:val="1427402C"/>
     <w:multiLevelType w:val="multilevel"/>
     <w:tmpl w:val="1F02F9FA"/>
@@ -5781,7 +5747,7 @@
       </w:pPr>
     </w:lvl>
   </w:abstractNum>
-  <w:abstractNum w:abstractNumId="1" w15:restartNumberingAfterBreak="0">
+  <w:abstractNum w:abstractNumId="1">
     <w:nsid w:val="18CB5939"/>
     <w:multiLevelType w:val="hybridMultilevel"/>
     <w:tmpl w:val="2C9A93EE"/>
@@ -5894,7 +5860,7 @@
       </w:rPr>
     </w:lvl>
   </w:abstractNum>
-  <w:abstractNum w:abstractNumId="2" w15:restartNumberingAfterBreak="0">
+  <w:abstractNum w:abstractNumId="2">
     <w:nsid w:val="18E25E58"/>
     <w:multiLevelType w:val="multilevel"/>
     <w:tmpl w:val="97EA796A"/>
@@ -6034,7 +6000,7 @@
       </w:rPr>
     </w:lvl>
   </w:abstractNum>
-  <w:abstractNum w:abstractNumId="3" w15:restartNumberingAfterBreak="0">
+  <w:abstractNum w:abstractNumId="3">
     <w:nsid w:val="1AFE360B"/>
     <w:multiLevelType w:val="hybridMultilevel"/>
     <w:tmpl w:val="10CA688C"/>
@@ -6155,7 +6121,7 @@
       </w:pPr>
     </w:lvl>
   </w:abstractNum>
-  <w:abstractNum w:abstractNumId="4" w15:restartNumberingAfterBreak="0">
+  <w:abstractNum w:abstractNumId="4">
     <w:nsid w:val="21823116"/>
     <w:multiLevelType w:val="hybridMultilevel"/>
     <w:tmpl w:val="A3AA4318"/>
@@ -6268,7 +6234,7 @@
       </w:rPr>
     </w:lvl>
   </w:abstractNum>
-  <w:abstractNum w:abstractNumId="5" w15:restartNumberingAfterBreak="0">
+  <w:abstractNum w:abstractNumId="5">
     <w:nsid w:val="3596779D"/>
     <w:multiLevelType w:val="hybridMultilevel"/>
     <w:tmpl w:val="A2B22770"/>
@@ -6389,7 +6355,7 @@
       </w:pPr>
     </w:lvl>
   </w:abstractNum>
-  <w:abstractNum w:abstractNumId="6" w15:restartNumberingAfterBreak="0">
+  <w:abstractNum w:abstractNumId="6">
     <w:nsid w:val="3DF10E1E"/>
     <w:multiLevelType w:val="hybridMultilevel"/>
     <w:tmpl w:val="90384722"/>
@@ -6502,7 +6468,7 @@
       </w:rPr>
     </w:lvl>
   </w:abstractNum>
-  <w:abstractNum w:abstractNumId="7" w15:restartNumberingAfterBreak="0">
+  <w:abstractNum w:abstractNumId="7">
     <w:nsid w:val="5B7C6E85"/>
     <w:multiLevelType w:val="singleLevel"/>
     <w:tmpl w:val="AF7E0928"/>
@@ -6561,7 +6527,7 @@
 </file>
 
 <file path=word/styles.xml><?xml version="1.0" encoding="utf-8"?>
-<w:styles xmlns:mc="http://schemas.openxmlformats.org/markup-compatibility/2006" xmlns:r="http://schemas.openxmlformats.org/officeDocument/2006/relationships" xmlns:w="http://schemas.openxmlformats.org/wordprocessingml/2006/main" xmlns:w14="http://schemas.microsoft.com/office/word/2010/wordml" xmlns:w15="http://schemas.microsoft.com/office/word/2012/wordml" mc:Ignorable="w14 w15">
+<w:styles xmlns:r="http://schemas.openxmlformats.org/officeDocument/2006/relationships" xmlns:w="http://schemas.openxmlformats.org/wordprocessingml/2006/main">
   <w:docDefaults>
     <w:rPrDefault>
       <w:rPr>
@@ -6571,371 +6537,147 @@
     </w:rPrDefault>
     <w:pPrDefault/>
   </w:docDefaults>
-  <w:latentStyles w:defLockedState="0" w:defUIPriority="0" w:defSemiHidden="0" w:defUnhideWhenUsed="0" w:defQFormat="0" w:count="371">
-    <w:lsdException w:name="Normal" w:qFormat="1"/>
-    <w:lsdException w:name="heading 1" w:qFormat="1"/>
-    <w:lsdException w:name="heading 2" w:qFormat="1"/>
-    <w:lsdException w:name="heading 3" w:qFormat="1"/>
-    <w:lsdException w:name="heading 4" w:qFormat="1"/>
-    <w:lsdException w:name="heading 5" w:qFormat="1"/>
-    <w:lsdException w:name="heading 6" w:qFormat="1"/>
-    <w:lsdException w:name="heading 7" w:semiHidden="1" w:unhideWhenUsed="1" w:qFormat="1"/>
-    <w:lsdException w:name="heading 8" w:semiHidden="1" w:unhideWhenUsed="1" w:qFormat="1"/>
-    <w:lsdException w:name="heading 9" w:semiHidden="1" w:unhideWhenUsed="1" w:qFormat="1"/>
-    <w:lsdException w:name="index 1" w:semiHidden="1" w:unhideWhenUsed="1"/>
-    <w:lsdException w:name="index 2" w:semiHidden="1" w:unhideWhenUsed="1"/>
-    <w:lsdException w:name="index 3" w:semiHidden="1" w:unhideWhenUsed="1"/>
-    <w:lsdException w:name="index 4" w:semiHidden="1" w:unhideWhenUsed="1"/>
-    <w:lsdException w:name="index 5" w:semiHidden="1" w:unhideWhenUsed="1"/>
-    <w:lsdException w:name="index 6" w:semiHidden="1" w:unhideWhenUsed="1"/>
-    <w:lsdException w:name="index 7" w:semiHidden="1" w:unhideWhenUsed="1"/>
-    <w:lsdException w:name="index 8" w:semiHidden="1" w:unhideWhenUsed="1"/>
-    <w:lsdException w:name="index 9" w:semiHidden="1" w:unhideWhenUsed="1"/>
-    <w:lsdException w:name="toc 1" w:semiHidden="1" w:uiPriority="39" w:unhideWhenUsed="1"/>
-    <w:lsdException w:name="toc 2" w:semiHidden="1" w:uiPriority="39" w:unhideWhenUsed="1"/>
-    <w:lsdException w:name="toc 3" w:semiHidden="1" w:uiPriority="39" w:unhideWhenUsed="1"/>
-    <w:lsdException w:name="toc 4" w:semiHidden="1" w:uiPriority="39" w:unhideWhenUsed="1"/>
-    <w:lsdException w:name="toc 5" w:semiHidden="1" w:uiPriority="39" w:unhideWhenUsed="1"/>
-    <w:lsdException w:name="toc 6" w:semiHidden="1" w:unhideWhenUsed="1"/>
-    <w:lsdException w:name="toc 7" w:semiHidden="1" w:unhideWhenUsed="1"/>
-    <w:lsdException w:name="toc 8" w:semiHidden="1" w:unhideWhenUsed="1"/>
-    <w:lsdException w:name="toc 9" w:semiHidden="1" w:unhideWhenUsed="1"/>
-    <w:lsdException w:name="Normal Indent" w:semiHidden="1" w:unhideWhenUsed="1"/>
-    <w:lsdException w:name="footnote text" w:semiHidden="1" w:unhideWhenUsed="1"/>
-    <w:lsdException w:name="annotation text" w:semiHidden="1" w:unhideWhenUsed="1"/>
-    <w:lsdException w:name="header" w:semiHidden="1" w:unhideWhenUsed="1"/>
-    <w:lsdException w:name="footer" w:semiHidden="1" w:uiPriority="99" w:unhideWhenUsed="1"/>
-    <w:lsdException w:name="index heading" w:semiHidden="1" w:unhideWhenUsed="1"/>
-    <w:lsdException w:name="caption" w:semiHidden="1" w:unhideWhenUsed="1" w:qFormat="1"/>
-    <w:lsdException w:name="table of figures" w:semiHidden="1" w:unhideWhenUsed="1"/>
-    <w:lsdException w:name="envelope address" w:semiHidden="1" w:unhideWhenUsed="1"/>
-    <w:lsdException w:name="envelope return" w:semiHidden="1" w:unhideWhenUsed="1"/>
-    <w:lsdException w:name="footnote reference" w:semiHidden="1" w:unhideWhenUsed="1"/>
-    <w:lsdException w:name="annotation reference" w:semiHidden="1" w:unhideWhenUsed="1"/>
-    <w:lsdException w:name="line number" w:semiHidden="1" w:unhideWhenUsed="1"/>
-    <w:lsdException w:name="page number" w:semiHidden="1" w:unhideWhenUsed="1"/>
-    <w:lsdException w:name="endnote reference" w:semiHidden="1" w:unhideWhenUsed="1"/>
-    <w:lsdException w:name="endnote text" w:semiHidden="1" w:unhideWhenUsed="1"/>
-    <w:lsdException w:name="table of authorities" w:semiHidden="1" w:unhideWhenUsed="1"/>
-    <w:lsdException w:name="macro" w:semiHidden="1" w:unhideWhenUsed="1"/>
-    <w:lsdException w:name="toa heading" w:semiHidden="1" w:unhideWhenUsed="1"/>
-    <w:lsdException w:name="List" w:semiHidden="1" w:unhideWhenUsed="1"/>
-    <w:lsdException w:name="List Bullet" w:semiHidden="1" w:unhideWhenUsed="1"/>
-    <w:lsdException w:name="List 2" w:semiHidden="1" w:unhideWhenUsed="1"/>
-    <w:lsdException w:name="List 3" w:semiHidden="1" w:unhideWhenUsed="1"/>
-    <w:lsdException w:name="List Bullet 2" w:semiHidden="1" w:unhideWhenUsed="1"/>
-    <w:lsdException w:name="List Bullet 3" w:semiHidden="1" w:unhideWhenUsed="1"/>
-    <w:lsdException w:name="List Bullet 4" w:semiHidden="1" w:unhideWhenUsed="1"/>
-    <w:lsdException w:name="List Bullet 5" w:semiHidden="1" w:unhideWhenUsed="1"/>
-    <w:lsdException w:name="List Number 2" w:semiHidden="1" w:unhideWhenUsed="1"/>
-    <w:lsdException w:name="List Number 3" w:semiHidden="1" w:unhideWhenUsed="1"/>
-    <w:lsdException w:name="List Number 4" w:semiHidden="1" w:unhideWhenUsed="1"/>
-    <w:lsdException w:name="List Number 5" w:semiHidden="1" w:unhideWhenUsed="1"/>
-    <w:lsdException w:name="Title" w:qFormat="1"/>
-    <w:lsdException w:name="Closing" w:semiHidden="1" w:unhideWhenUsed="1"/>
-    <w:lsdException w:name="Signature" w:semiHidden="1" w:unhideWhenUsed="1"/>
-    <w:lsdException w:name="Default Paragraph Font" w:semiHidden="1" w:unhideWhenUsed="1"/>
-    <w:lsdException w:name="Body Text" w:semiHidden="1" w:unhideWhenUsed="1"/>
-    <w:lsdException w:name="Body Text Indent" w:semiHidden="1" w:unhideWhenUsed="1"/>
-    <w:lsdException w:name="List Continue" w:semiHidden="1" w:unhideWhenUsed="1"/>
-    <w:lsdException w:name="List Continue 2" w:semiHidden="1" w:unhideWhenUsed="1"/>
-    <w:lsdException w:name="List Continue 3" w:semiHidden="1" w:unhideWhenUsed="1"/>
-    <w:lsdException w:name="List Continue 4" w:semiHidden="1" w:unhideWhenUsed="1"/>
-    <w:lsdException w:name="List Continue 5" w:semiHidden="1" w:unhideWhenUsed="1"/>
-    <w:lsdException w:name="Message Header" w:semiHidden="1" w:unhideWhenUsed="1"/>
-    <w:lsdException w:name="Subtitle" w:qFormat="1"/>
-    <w:lsdException w:name="Body Text First Indent 2" w:semiHidden="1" w:unhideWhenUsed="1"/>
-    <w:lsdException w:name="Note Heading" w:semiHidden="1" w:unhideWhenUsed="1"/>
-    <w:lsdException w:name="Body Text 2" w:semiHidden="1" w:unhideWhenUsed="1"/>
-    <w:lsdException w:name="Body Text 3" w:semiHidden="1" w:unhideWhenUsed="1"/>
-    <w:lsdException w:name="Body Text Indent 2" w:semiHidden="1" w:unhideWhenUsed="1"/>
-    <w:lsdException w:name="Body Text Indent 3" w:semiHidden="1" w:unhideWhenUsed="1"/>
-    <w:lsdException w:name="Block Text" w:semiHidden="1" w:unhideWhenUsed="1"/>
-    <w:lsdException w:name="Hyperlink" w:semiHidden="1" w:uiPriority="99" w:unhideWhenUsed="1"/>
-    <w:lsdException w:name="FollowedHyperlink" w:semiHidden="1" w:unhideWhenUsed="1"/>
-    <w:lsdException w:name="Strong" w:qFormat="1"/>
-    <w:lsdException w:name="Emphasis" w:qFormat="1"/>
-    <w:lsdException w:name="Document Map" w:semiHidden="1" w:unhideWhenUsed="1"/>
-    <w:lsdException w:name="Plain Text" w:semiHidden="1" w:unhideWhenUsed="1"/>
-    <w:lsdException w:name="E-mail Signature" w:semiHidden="1" w:unhideWhenUsed="1"/>
-    <w:lsdException w:name="HTML Top of Form" w:semiHidden="1" w:unhideWhenUsed="1"/>
-    <w:lsdException w:name="HTML Bottom of Form" w:semiHidden="1" w:unhideWhenUsed="1"/>
-    <w:lsdException w:name="Normal (Web)" w:semiHidden="1" w:unhideWhenUsed="1"/>
-    <w:lsdException w:name="HTML Acronym" w:semiHidden="1" w:unhideWhenUsed="1"/>
-    <w:lsdException w:name="HTML Address" w:semiHidden="1" w:unhideWhenUsed="1"/>
-    <w:lsdException w:name="HTML Cite" w:semiHidden="1" w:unhideWhenUsed="1"/>
-    <w:lsdException w:name="HTML Code" w:semiHidden="1" w:unhideWhenUsed="1"/>
-    <w:lsdException w:name="HTML Definition" w:semiHidden="1" w:unhideWhenUsed="1"/>
-    <w:lsdException w:name="HTML Keyboard" w:semiHidden="1" w:unhideWhenUsed="1"/>
-    <w:lsdException w:name="HTML Preformatted" w:semiHidden="1" w:unhideWhenUsed="1"/>
-    <w:lsdException w:name="HTML Sample" w:semiHidden="1" w:unhideWhenUsed="1"/>
-    <w:lsdException w:name="HTML Typewriter" w:semiHidden="1" w:unhideWhenUsed="1"/>
-    <w:lsdException w:name="HTML Variable" w:semiHidden="1" w:unhideWhenUsed="1"/>
-    <w:lsdException w:name="Normal Table" w:semiHidden="1" w:unhideWhenUsed="1"/>
-    <w:lsdException w:name="annotation subject" w:semiHidden="1" w:unhideWhenUsed="1"/>
-    <w:lsdException w:name="No List" w:semiHidden="1" w:unhideWhenUsed="1"/>
-    <w:lsdException w:name="Outline List 1" w:semiHidden="1" w:unhideWhenUsed="1"/>
-    <w:lsdException w:name="Outline List 2" w:semiHidden="1" w:unhideWhenUsed="1"/>
-    <w:lsdException w:name="Outline List 3" w:semiHidden="1" w:unhideWhenUsed="1"/>
-    <w:lsdException w:name="Table Simple 1" w:semiHidden="1" w:unhideWhenUsed="1"/>
-    <w:lsdException w:name="Table Simple 2" w:semiHidden="1" w:unhideWhenUsed="1"/>
-    <w:lsdException w:name="Table Simple 3" w:semiHidden="1" w:unhideWhenUsed="1"/>
-    <w:lsdException w:name="Table Classic 1" w:semiHidden="1" w:unhideWhenUsed="1"/>
-    <w:lsdException w:name="Table Classic 2" w:semiHidden="1" w:unhideWhenUsed="1"/>
-    <w:lsdException w:name="Table Classic 3" w:semiHidden="1" w:unhideWhenUsed="1"/>
-    <w:lsdException w:name="Table Classic 4" w:semiHidden="1" w:unhideWhenUsed="1"/>
-    <w:lsdException w:name="Table Colorful 1" w:semiHidden="1" w:unhideWhenUsed="1"/>
-    <w:lsdException w:name="Table Colorful 2" w:semiHidden="1" w:unhideWhenUsed="1"/>
-    <w:lsdException w:name="Table Colorful 3" w:semiHidden="1" w:unhideWhenUsed="1"/>
-    <w:lsdException w:name="Table Columns 1" w:semiHidden="1" w:unhideWhenUsed="1"/>
-    <w:lsdException w:name="Table Columns 2" w:semiHidden="1" w:unhideWhenUsed="1"/>
-    <w:lsdException w:name="Table Columns 3" w:semiHidden="1" w:unhideWhenUsed="1"/>
-    <w:lsdException w:name="Table Columns 4" w:semiHidden="1" w:unhideWhenUsed="1"/>
-    <w:lsdException w:name="Table Columns 5" w:semiHidden="1" w:unhideWhenUsed="1"/>
-    <w:lsdException w:name="Table Grid 1" w:semiHidden="1" w:unhideWhenUsed="1"/>
-    <w:lsdException w:name="Table Grid 2" w:semiHidden="1" w:unhideWhenUsed="1"/>
-    <w:lsdException w:name="Table Grid 3" w:semiHidden="1" w:unhideWhenUsed="1"/>
-    <w:lsdException w:name="Table Grid 4" w:semiHidden="1" w:unhideWhenUsed="1"/>
-    <w:lsdException w:name="Table Grid 5" w:semiHidden="1" w:unhideWhenUsed="1"/>
-    <w:lsdException w:name="Table Grid 6" w:semiHidden="1" w:unhideWhenUsed="1"/>
-    <w:lsdException w:name="Table Grid 7" w:semiHidden="1" w:unhideWhenUsed="1"/>
-    <w:lsdException w:name="Table Grid 8" w:semiHidden="1" w:unhideWhenUsed="1"/>
-    <w:lsdException w:name="Table List 1" w:semiHidden="1" w:unhideWhenUsed="1"/>
-    <w:lsdException w:name="Table List 2" w:semiHidden="1" w:unhideWhenUsed="1"/>
-    <w:lsdException w:name="Table List 3" w:semiHidden="1" w:unhideWhenUsed="1"/>
-    <w:lsdException w:name="Table List 4" w:semiHidden="1" w:unhideWhenUsed="1"/>
-    <w:lsdException w:name="Table List 5" w:semiHidden="1" w:unhideWhenUsed="1"/>
-    <w:lsdException w:name="Table List 6" w:semiHidden="1" w:unhideWhenUsed="1"/>
-    <w:lsdException w:name="Table List 7" w:semiHidden="1" w:unhideWhenUsed="1"/>
-    <w:lsdException w:name="Table List 8" w:semiHidden="1" w:unhideWhenUsed="1"/>
-    <w:lsdException w:name="Table 3D effects 1" w:semiHidden="1" w:unhideWhenUsed="1"/>
-    <w:lsdException w:name="Table 3D effects 2" w:semiHidden="1" w:unhideWhenUsed="1"/>
-    <w:lsdException w:name="Table 3D effects 3" w:semiHidden="1" w:unhideWhenUsed="1"/>
-    <w:lsdException w:name="Table Contemporary" w:semiHidden="1" w:unhideWhenUsed="1"/>
-    <w:lsdException w:name="Table Elegant" w:semiHidden="1" w:unhideWhenUsed="1"/>
-    <w:lsdException w:name="Table Professional" w:semiHidden="1" w:unhideWhenUsed="1"/>
-    <w:lsdException w:name="Table Subtle 1" w:semiHidden="1" w:unhideWhenUsed="1"/>
-    <w:lsdException w:name="Table Subtle 2" w:semiHidden="1" w:unhideWhenUsed="1"/>
-    <w:lsdException w:name="Table Web 1" w:semiHidden="1" w:unhideWhenUsed="1"/>
-    <w:lsdException w:name="Table Web 2" w:semiHidden="1" w:unhideWhenUsed="1"/>
-    <w:lsdException w:name="Table Web 3" w:semiHidden="1" w:unhideWhenUsed="1"/>
-    <w:lsdException w:name="Balloon Text" w:semiHidden="1" w:unhideWhenUsed="1"/>
-    <w:lsdException w:name="Table Theme" w:semiHidden="1" w:unhideWhenUsed="1"/>
-    <w:lsdException w:name="Placeholder Text" w:semiHidden="1" w:uiPriority="99"/>
-    <w:lsdException w:name="No Spacing" w:uiPriority="1" w:qFormat="1"/>
-    <w:lsdException w:name="Light Shading" w:uiPriority="60"/>
-    <w:lsdException w:name="Light List" w:uiPriority="61"/>
-    <w:lsdException w:name="Light Grid" w:uiPriority="62"/>
-    <w:lsdException w:name="Medium Shading 1" w:uiPriority="63"/>
-    <w:lsdException w:name="Medium Shading 2" w:uiPriority="64"/>
-    <w:lsdException w:name="Medium List 1" w:uiPriority="65"/>
-    <w:lsdException w:name="Medium List 2" w:uiPriority="66"/>
-    <w:lsdException w:name="Medium Grid 1" w:uiPriority="67"/>
-    <w:lsdException w:name="Medium Grid 2" w:uiPriority="68"/>
-    <w:lsdException w:name="Medium Grid 3" w:uiPriority="69"/>
-    <w:lsdException w:name="Dark List" w:uiPriority="70"/>
-    <w:lsdException w:name="Colorful Shading" w:uiPriority="71"/>
-    <w:lsdException w:name="Colorful List" w:uiPriority="72"/>
-    <w:lsdException w:name="Colorful Grid" w:uiPriority="73"/>
-    <w:lsdException w:name="Light Shading Accent 1" w:uiPriority="60"/>
-    <w:lsdException w:name="Light List Accent 1" w:uiPriority="61"/>
-    <w:lsdException w:name="Light Grid Accent 1" w:uiPriority="62"/>
-    <w:lsdException w:name="Medium Shading 1 Accent 1" w:uiPriority="63"/>
-    <w:lsdException w:name="Medium Shading 2 Accent 1" w:uiPriority="64"/>
-    <w:lsdException w:name="Medium List 1 Accent 1" w:uiPriority="65"/>
-    <w:lsdException w:name="Revision" w:semiHidden="1" w:uiPriority="99"/>
-    <w:lsdException w:name="List Paragraph" w:uiPriority="34" w:qFormat="1"/>
-    <w:lsdException w:name="Quote" w:uiPriority="29" w:qFormat="1"/>
-    <w:lsdException w:name="Intense Quote" w:uiPriority="30" w:qFormat="1"/>
-    <w:lsdException w:name="Medium List 2 Accent 1" w:uiPriority="66"/>
-    <w:lsdException w:name="Medium Grid 1 Accent 1" w:uiPriority="67"/>
-    <w:lsdException w:name="Medium Grid 2 Accent 1" w:uiPriority="68"/>
-    <w:lsdException w:name="Medium Grid 3 Accent 1" w:uiPriority="69"/>
-    <w:lsdException w:name="Dark List Accent 1" w:uiPriority="70"/>
-    <w:lsdException w:name="Colorful Shading Accent 1" w:uiPriority="71"/>
-    <w:lsdException w:name="Colorful List Accent 1" w:uiPriority="72"/>
-    <w:lsdException w:name="Colorful Grid Accent 1" w:uiPriority="73"/>
-    <w:lsdException w:name="Light Shading Accent 2" w:uiPriority="60"/>
-    <w:lsdException w:name="Light List Accent 2" w:uiPriority="61"/>
-    <w:lsdException w:name="Light Grid Accent 2" w:uiPriority="62"/>
-    <w:lsdException w:name="Medium Shading 1 Accent 2" w:uiPriority="63"/>
-    <w:lsdException w:name="Medium Shading 2 Accent 2" w:uiPriority="64"/>
-    <w:lsdException w:name="Medium List 1 Accent 2" w:uiPriority="65"/>
-    <w:lsdException w:name="Medium List 2 Accent 2" w:uiPriority="66"/>
-    <w:lsdException w:name="Medium Grid 1 Accent 2" w:uiPriority="67"/>
-    <w:lsdException w:name="Medium Grid 2 Accent 2" w:uiPriority="68"/>
-    <w:lsdException w:name="Medium Grid 3 Accent 2" w:uiPriority="69"/>
-    <w:lsdException w:name="Dark List Accent 2" w:uiPriority="70"/>
-    <w:lsdException w:name="Colorful Shading Accent 2" w:uiPriority="71"/>
-    <w:lsdException w:name="Colorful List Accent 2" w:uiPriority="72"/>
-    <w:lsdException w:name="Colorful Grid Accent 2" w:uiPriority="73"/>
-    <w:lsdException w:name="Light Shading Accent 3" w:uiPriority="60"/>
-    <w:lsdException w:name="Light List Accent 3" w:uiPriority="61"/>
-    <w:lsdException w:name="Light Grid Accent 3" w:uiPriority="62"/>
-    <w:lsdException w:name="Medium Shading 1 Accent 3" w:uiPriority="63"/>
-    <w:lsdException w:name="Medium Shading 2 Accent 3" w:uiPriority="64"/>
-    <w:lsdException w:name="Medium List 1 Accent 3" w:uiPriority="65"/>
-    <w:lsdException w:name="Medium List 2 Accent 3" w:uiPriority="66"/>
-    <w:lsdException w:name="Medium Grid 1 Accent 3" w:uiPriority="67"/>
-    <w:lsdException w:name="Medium Grid 2 Accent 3" w:uiPriority="68"/>
-    <w:lsdException w:name="Medium Grid 3 Accent 3" w:uiPriority="69"/>
-    <w:lsdException w:name="Dark List Accent 3" w:uiPriority="70"/>
-    <w:lsdException w:name="Colorful Shading Accent 3" w:uiPriority="71"/>
-    <w:lsdException w:name="Colorful List Accent 3" w:uiPriority="72"/>
-    <w:lsdException w:name="Colorful Grid Accent 3" w:uiPriority="73"/>
-    <w:lsdException w:name="Light Shading Accent 4" w:uiPriority="60"/>
-    <w:lsdException w:name="Light List Accent 4" w:uiPriority="61"/>
-    <w:lsdException w:name="Light Grid Accent 4" w:uiPriority="62"/>
-    <w:lsdException w:name="Medium Shading 1 Accent 4" w:uiPriority="63"/>
-    <w:lsdException w:name="Medium Shading 2 Accent 4" w:uiPriority="64"/>
-    <w:lsdException w:name="Medium List 1 Accent 4" w:uiPriority="65"/>
-    <w:lsdException w:name="Medium List 2 Accent 4" w:uiPriority="66"/>
-    <w:lsdException w:name="Medium Grid 1 Accent 4" w:uiPriority="67"/>
-    <w:lsdException w:name="Medium Grid 2 Accent 4" w:uiPriority="68"/>
-    <w:lsdException w:name="Medium Grid 3 Accent 4" w:uiPriority="69"/>
-    <w:lsdException w:name="Dark List Accent 4" w:uiPriority="70"/>
-    <w:lsdException w:name="Colorful Shading Accent 4" w:uiPriority="71"/>
-    <w:lsdException w:name="Colorful List Accent 4" w:uiPriority="72"/>
-    <w:lsdException w:name="Colorful Grid Accent 4" w:uiPriority="73"/>
-    <w:lsdException w:name="Light Shading Accent 5" w:uiPriority="60"/>
-    <w:lsdException w:name="Light List Accent 5" w:uiPriority="61"/>
-    <w:lsdException w:name="Light Grid Accent 5" w:uiPriority="62"/>
-    <w:lsdException w:name="Medium Shading 1 Accent 5" w:uiPriority="63"/>
-    <w:lsdException w:name="Medium Shading 2 Accent 5" w:uiPriority="64"/>
-    <w:lsdException w:name="Medium List 1 Accent 5" w:uiPriority="65"/>
-    <w:lsdException w:name="Medium List 2 Accent 5" w:uiPriority="66"/>
-    <w:lsdException w:name="Medium Grid 1 Accent 5" w:uiPriority="67"/>
-    <w:lsdException w:name="Medium Grid 2 Accent 5" w:uiPriority="68"/>
-    <w:lsdException w:name="Medium Grid 3 Accent 5" w:uiPriority="69"/>
-    <w:lsdException w:name="Dark List Accent 5" w:uiPriority="70"/>
-    <w:lsdException w:name="Colorful Shading Accent 5" w:uiPriority="71"/>
-    <w:lsdException w:name="Colorful List Accent 5" w:uiPriority="72"/>
-    <w:lsdException w:name="Colorful Grid Accent 5" w:uiPriority="73"/>
-    <w:lsdException w:name="Light Shading Accent 6" w:uiPriority="60"/>
-    <w:lsdException w:name="Light List Accent 6" w:uiPriority="61"/>
-    <w:lsdException w:name="Light Grid Accent 6" w:uiPriority="62"/>
-    <w:lsdException w:name="Medium Shading 1 Accent 6" w:uiPriority="63"/>
-    <w:lsdException w:name="Medium Shading 2 Accent 6" w:uiPriority="64"/>
-    <w:lsdException w:name="Medium List 1 Accent 6" w:uiPriority="65"/>
-    <w:lsdException w:name="Medium List 2 Accent 6" w:uiPriority="66"/>
-    <w:lsdException w:name="Medium Grid 1 Accent 6" w:uiPriority="67"/>
-    <w:lsdException w:name="Medium Grid 2 Accent 6" w:uiPriority="68"/>
-    <w:lsdException w:name="Medium Grid 3 Accent 6" w:uiPriority="69"/>
-    <w:lsdException w:name="Dark List Accent 6" w:uiPriority="70"/>
-    <w:lsdException w:name="Colorful Shading Accent 6" w:uiPriority="71"/>
-    <w:lsdException w:name="Colorful List Accent 6" w:uiPriority="72"/>
-    <w:lsdException w:name="Colorful Grid Accent 6" w:uiPriority="73"/>
-    <w:lsdException w:name="Subtle Emphasis" w:uiPriority="19" w:qFormat="1"/>
-    <w:lsdException w:name="Intense Emphasis" w:uiPriority="21" w:qFormat="1"/>
-    <w:lsdException w:name="Subtle Reference" w:uiPriority="31" w:qFormat="1"/>
-    <w:lsdException w:name="Intense Reference" w:uiPriority="32" w:qFormat="1"/>
-    <w:lsdException w:name="Book Title" w:uiPriority="33" w:qFormat="1"/>
-    <w:lsdException w:name="Bibliography" w:semiHidden="1" w:uiPriority="37" w:unhideWhenUsed="1"/>
-    <w:lsdException w:name="TOC Heading" w:semiHidden="1" w:uiPriority="39" w:unhideWhenUsed="1" w:qFormat="1"/>
-    <w:lsdException w:name="Plain Table 1" w:uiPriority="41"/>
-    <w:lsdException w:name="Plain Table 2" w:uiPriority="42"/>
-    <w:lsdException w:name="Plain Table 3" w:uiPriority="43"/>
-    <w:lsdException w:name="Plain Table 4" w:uiPriority="44"/>
-    <w:lsdException w:name="Plain Table 5" w:uiPriority="45"/>
-    <w:lsdException w:name="Grid Table Light" w:uiPriority="40"/>
-    <w:lsdException w:name="Grid Table 1 Light" w:uiPriority="46"/>
-    <w:lsdException w:name="Grid Table 2" w:uiPriority="47"/>
-    <w:lsdException w:name="Grid Table 3" w:uiPriority="48"/>
-    <w:lsdException w:name="Grid Table 4" w:uiPriority="49"/>
-    <w:lsdException w:name="Grid Table 5 Dark" w:uiPriority="50"/>
-    <w:lsdException w:name="Grid Table 6 Colorful" w:uiPriority="51"/>
-    <w:lsdException w:name="Grid Table 7 Colorful" w:uiPriority="52"/>
-    <w:lsdException w:name="Grid Table 1 Light Accent 1" w:uiPriority="46"/>
-    <w:lsdException w:name="Grid Table 2 Accent 1" w:uiPriority="47"/>
-    <w:lsdException w:name="Grid Table 3 Accent 1" w:uiPriority="48"/>
-    <w:lsdException w:name="Grid Table 4 Accent 1" w:uiPriority="49"/>
-    <w:lsdException w:name="Grid Table 5 Dark Accent 1" w:uiPriority="50"/>
-    <w:lsdException w:name="Grid Table 6 Colorful Accent 1" w:uiPriority="51"/>
-    <w:lsdException w:name="Grid Table 7 Colorful Accent 1" w:uiPriority="52"/>
-    <w:lsdException w:name="Grid Table 1 Light Accent 2" w:uiPriority="46"/>
-    <w:lsdException w:name="Grid Table 2 Accent 2" w:uiPriority="47"/>
-    <w:lsdException w:name="Grid Table 3 Accent 2" w:uiPriority="48"/>
-    <w:lsdException w:name="Grid Table 4 Accent 2" w:uiPriority="49"/>
-    <w:lsdException w:name="Grid Table 5 Dark Accent 2" w:uiPriority="50"/>
-    <w:lsdException w:name="Grid Table 6 Colorful Accent 2" w:uiPriority="51"/>
-    <w:lsdException w:name="Grid Table 7 Colorful Accent 2" w:uiPriority="52"/>
-    <w:lsdException w:name="Grid Table 1 Light Accent 3" w:uiPriority="46"/>
-    <w:lsdException w:name="Grid Table 2 Accent 3" w:uiPriority="47"/>
-    <w:lsdException w:name="Grid Table 3 Accent 3" w:uiPriority="48"/>
-    <w:lsdException w:name="Grid Table 4 Accent 3" w:uiPriority="49"/>
-    <w:lsdException w:name="Grid Table 5 Dark Accent 3" w:uiPriority="50"/>
-    <w:lsdException w:name="Grid Table 6 Colorful Accent 3" w:uiPriority="51"/>
-    <w:lsdException w:name="Grid Table 7 Colorful Accent 3" w:uiPriority="52"/>
-    <w:lsdException w:name="Grid Table 1 Light Accent 4" w:uiPriority="46"/>
-    <w:lsdException w:name="Grid Table 2 Accent 4" w:uiPriority="47"/>
-    <w:lsdException w:name="Grid Table 3 Accent 4" w:uiPriority="48"/>
-    <w:lsdException w:name="Grid Table 4 Accent 4" w:uiPriority="49"/>
-    <w:lsdException w:name="Grid Table 5 Dark Accent 4" w:uiPriority="50"/>
-    <w:lsdException w:name="Grid Table 6 Colorful Accent 4" w:uiPriority="51"/>
-    <w:lsdException w:name="Grid Table 7 Colorful Accent 4" w:uiPriority="52"/>
-    <w:lsdException w:name="Grid Table 1 Light Accent 5" w:uiPriority="46"/>
-    <w:lsdException w:name="Grid Table 2 Accent 5" w:uiPriority="47"/>
-    <w:lsdException w:name="Grid Table 3 Accent 5" w:uiPriority="48"/>
-    <w:lsdException w:name="Grid Table 4 Accent 5" w:uiPriority="49"/>
-    <w:lsdException w:name="Grid Table 5 Dark Accent 5" w:uiPriority="50"/>
-    <w:lsdException w:name="Grid Table 6 Colorful Accent 5" w:uiPriority="51"/>
-    <w:lsdException w:name="Grid Table 7 Colorful Accent 5" w:uiPriority="52"/>
-    <w:lsdException w:name="Grid Table 1 Light Accent 6" w:uiPriority="46"/>
-    <w:lsdException w:name="Grid Table 2 Accent 6" w:uiPriority="47"/>
-    <w:lsdException w:name="Grid Table 3 Accent 6" w:uiPriority="48"/>
-    <w:lsdException w:name="Grid Table 4 Accent 6" w:uiPriority="49"/>
-    <w:lsdException w:name="Grid Table 5 Dark Accent 6" w:uiPriority="50"/>
-    <w:lsdException w:name="Grid Table 6 Colorful Accent 6" w:uiPriority="51"/>
-    <w:lsdException w:name="Grid Table 7 Colorful Accent 6" w:uiPriority="52"/>
-    <w:lsdException w:name="List Table 1 Light" w:uiPriority="46"/>
-    <w:lsdException w:name="List Table 2" w:uiPriority="47"/>
-    <w:lsdException w:name="List Table 3" w:uiPriority="48"/>
-    <w:lsdException w:name="List Table 4" w:uiPriority="49"/>
-    <w:lsdException w:name="List Table 5 Dark" w:uiPriority="50"/>
-    <w:lsdException w:name="List Table 6 Colorful" w:uiPriority="51"/>
-    <w:lsdException w:name="List Table 7 Colorful" w:uiPriority="52"/>
-    <w:lsdException w:name="List Table 1 Light Accent 1" w:uiPriority="46"/>
-    <w:lsdException w:name="List Table 2 Accent 1" w:uiPriority="47"/>
-    <w:lsdException w:name="List Table 3 Accent 1" w:uiPriority="48"/>
-    <w:lsdException w:name="List Table 4 Accent 1" w:uiPriority="49"/>
-    <w:lsdException w:name="List Table 5 Dark Accent 1" w:uiPriority="50"/>
-    <w:lsdException w:name="List Table 6 Colorful Accent 1" w:uiPriority="51"/>
-    <w:lsdException w:name="List Table 7 Colorful Accent 1" w:uiPriority="52"/>
-    <w:lsdException w:name="List Table 1 Light Accent 2" w:uiPriority="46"/>
-    <w:lsdException w:name="List Table 2 Accent 2" w:uiPriority="47"/>
-    <w:lsdException w:name="List Table 3 Accent 2" w:uiPriority="48"/>
-    <w:lsdException w:name="List Table 4 Accent 2" w:uiPriority="49"/>
-    <w:lsdException w:name="List Table 5 Dark Accent 2" w:uiPriority="50"/>
-    <w:lsdException w:name="List Table 6 Colorful Accent 2" w:uiPriority="51"/>
-    <w:lsdException w:name="List Table 7 Colorful Accent 2" w:uiPriority="52"/>
-    <w:lsdException w:name="List Table 1 Light Accent 3" w:uiPriority="46"/>
-    <w:lsdException w:name="List Table 2 Accent 3" w:uiPriority="47"/>
-    <w:lsdException w:name="List Table 3 Accent 3" w:uiPriority="48"/>
-    <w:lsdException w:name="List Table 4 Accent 3" w:uiPriority="49"/>
-    <w:lsdException w:name="List Table 5 Dark Accent 3" w:uiPriority="50"/>
-    <w:lsdException w:name="List Table 6 Colorful Accent 3" w:uiPriority="51"/>
-    <w:lsdException w:name="List Table 7 Colorful Accent 3" w:uiPriority="52"/>
-    <w:lsdException w:name="List Table 1 Light Accent 4" w:uiPriority="46"/>
-    <w:lsdException w:name="List Table 2 Accent 4" w:uiPriority="47"/>
-    <w:lsdException w:name="List Table 3 Accent 4" w:uiPriority="48"/>
-    <w:lsdException w:name="List Table 4 Accent 4" w:uiPriority="49"/>
-    <w:lsdException w:name="List Table 5 Dark Accent 4" w:uiPriority="50"/>
-    <w:lsdException w:name="List Table 6 Colorful Accent 4" w:uiPriority="51"/>
-    <w:lsdException w:name="List Table 7 Colorful Accent 4" w:uiPriority="52"/>
-    <w:lsdException w:name="List Table 1 Light Accent 5" w:uiPriority="46"/>
-    <w:lsdException w:name="List Table 2 Accent 5" w:uiPriority="47"/>
-    <w:lsdException w:name="List Table 3 Accent 5" w:uiPriority="48"/>
-    <w:lsdException w:name="List Table 4 Accent 5" w:uiPriority="49"/>
-    <w:lsdException w:name="List Table 5 Dark Accent 5" w:uiPriority="50"/>
-    <w:lsdException w:name="List Table 6 Colorful Accent 5" w:uiPriority="51"/>
-    <w:lsdException w:name="List Table 7 Colorful Accent 5" w:uiPriority="52"/>
-    <w:lsdException w:name="List Table 1 Light Accent 6" w:uiPriority="46"/>
-    <w:lsdException w:name="List Table 2 Accent 6" w:uiPriority="47"/>
-    <w:lsdException w:name="List Table 3 Accent 6" w:uiPriority="48"/>
-    <w:lsdException w:name="List Table 4 Accent 6" w:uiPriority="49"/>
-    <w:lsdException w:name="List Table 5 Dark Accent 6" w:uiPriority="50"/>
-    <w:lsdException w:name="List Table 6 Colorful Accent 6" w:uiPriority="51"/>
-    <w:lsdException w:name="List Table 7 Colorful Accent 6" w:uiPriority="52"/>
+  <w:latentStyles w:defLockedState="0" w:defUIPriority="0" w:defSemiHidden="1" w:defUnhideWhenUsed="1" w:defQFormat="0" w:count="267">
+    <w:lsdException w:name="Normal" w:semiHidden="0" w:unhideWhenUsed="0" w:qFormat="1"/>
+    <w:lsdException w:name="heading 1" w:semiHidden="0" w:unhideWhenUsed="0" w:qFormat="1"/>
+    <w:lsdException w:name="heading 2" w:semiHidden="0" w:unhideWhenUsed="0" w:qFormat="1"/>
+    <w:lsdException w:name="heading 3" w:semiHidden="0" w:unhideWhenUsed="0" w:qFormat="1"/>
+    <w:lsdException w:name="heading 4" w:semiHidden="0" w:unhideWhenUsed="0" w:qFormat="1"/>
+    <w:lsdException w:name="heading 5" w:semiHidden="0" w:unhideWhenUsed="0" w:qFormat="1"/>
+    <w:lsdException w:name="heading 6" w:semiHidden="0" w:unhideWhenUsed="0" w:qFormat="1"/>
+    <w:lsdException w:name="heading 7" w:qFormat="1"/>
+    <w:lsdException w:name="heading 8" w:qFormat="1"/>
+    <w:lsdException w:name="heading 9" w:qFormat="1"/>
+    <w:lsdException w:name="toc 1" w:uiPriority="39"/>
+    <w:lsdException w:name="toc 2" w:uiPriority="39"/>
+    <w:lsdException w:name="toc 3" w:uiPriority="39"/>
+    <w:lsdException w:name="toc 4" w:uiPriority="39"/>
+    <w:lsdException w:name="toc 5" w:uiPriority="39"/>
+    <w:lsdException w:name="footer" w:uiPriority="99"/>
+    <w:lsdException w:name="caption" w:qFormat="1"/>
+    <w:lsdException w:name="List Number" w:semiHidden="0" w:unhideWhenUsed="0"/>
+    <w:lsdException w:name="List 4" w:semiHidden="0" w:unhideWhenUsed="0"/>
+    <w:lsdException w:name="List 5" w:semiHidden="0" w:unhideWhenUsed="0"/>
+    <w:lsdException w:name="Title" w:semiHidden="0" w:unhideWhenUsed="0" w:qFormat="1"/>
+    <w:lsdException w:name="Subtitle" w:semiHidden="0" w:unhideWhenUsed="0" w:qFormat="1"/>
+    <w:lsdException w:name="Salutation" w:semiHidden="0" w:unhideWhenUsed="0"/>
+    <w:lsdException w:name="Date" w:semiHidden="0" w:unhideWhenUsed="0"/>
+    <w:lsdException w:name="Body Text First Indent" w:semiHidden="0" w:unhideWhenUsed="0"/>
+    <w:lsdException w:name="Hyperlink" w:uiPriority="99"/>
+    <w:lsdException w:name="Strong" w:semiHidden="0" w:unhideWhenUsed="0" w:qFormat="1"/>
+    <w:lsdException w:name="Emphasis" w:semiHidden="0" w:unhideWhenUsed="0" w:qFormat="1"/>
+    <w:lsdException w:name="Table Grid" w:semiHidden="0" w:unhideWhenUsed="0"/>
+    <w:lsdException w:name="Placeholder Text" w:uiPriority="99" w:unhideWhenUsed="0"/>
+    <w:lsdException w:name="No Spacing" w:semiHidden="0" w:uiPriority="1" w:unhideWhenUsed="0" w:qFormat="1"/>
+    <w:lsdException w:name="Light Shading" w:semiHidden="0" w:uiPriority="60" w:unhideWhenUsed="0"/>
+    <w:lsdException w:name="Light List" w:semiHidden="0" w:uiPriority="61" w:unhideWhenUsed="0"/>
+    <w:lsdException w:name="Light Grid" w:semiHidden="0" w:uiPriority="62" w:unhideWhenUsed="0"/>
+    <w:lsdException w:name="Medium Shading 1" w:semiHidden="0" w:uiPriority="63" w:unhideWhenUsed="0"/>
+    <w:lsdException w:name="Medium Shading 2" w:semiHidden="0" w:uiPriority="64" w:unhideWhenUsed="0"/>
+    <w:lsdException w:name="Medium List 1" w:semiHidden="0" w:uiPriority="65" w:unhideWhenUsed="0"/>
+    <w:lsdException w:name="Medium List 2" w:semiHidden="0" w:uiPriority="66" w:unhideWhenUsed="0"/>
+    <w:lsdException w:name="Medium Grid 1" w:semiHidden="0" w:uiPriority="67" w:unhideWhenUsed="0"/>
+    <w:lsdException w:name="Medium Grid 2" w:semiHidden="0" w:uiPriority="68" w:unhideWhenUsed="0"/>
+    <w:lsdException w:name="Medium Grid 3" w:semiHidden="0" w:uiPriority="69" w:unhideWhenUsed="0"/>
+    <w:lsdException w:name="Dark List" w:semiHidden="0" w:uiPriority="70" w:unhideWhenUsed="0"/>
+    <w:lsdException w:name="Colorful Shading" w:semiHidden="0" w:uiPriority="71" w:unhideWhenUsed="0"/>
+    <w:lsdException w:name="Colorful List" w:semiHidden="0" w:uiPriority="72" w:unhideWhenUsed="0"/>
+    <w:lsdException w:name="Colorful Grid" w:semiHidden="0" w:uiPriority="73" w:unhideWhenUsed="0"/>
+    <w:lsdException w:name="Light Shading Accent 1" w:semiHidden="0" w:uiPriority="60" w:unhideWhenUsed="0"/>
+    <w:lsdException w:name="Light List Accent 1" w:semiHidden="0" w:uiPriority="61" w:unhideWhenUsed="0"/>
+    <w:lsdException w:name="Light Grid Accent 1" w:semiHidden="0" w:uiPriority="62" w:unhideWhenUsed="0"/>
+    <w:lsdException w:name="Medium Shading 1 Accent 1" w:semiHidden="0" w:uiPriority="63" w:unhideWhenUsed="0"/>
+    <w:lsdException w:name="Medium Shading 2 Accent 1" w:semiHidden="0" w:uiPriority="64" w:unhideWhenUsed="0"/>
+    <w:lsdException w:name="Medium List 1 Accent 1" w:semiHidden="0" w:uiPriority="65" w:unhideWhenUsed="0"/>
+    <w:lsdException w:name="Revision" w:uiPriority="99" w:unhideWhenUsed="0"/>
+    <w:lsdException w:name="List Paragraph" w:semiHidden="0" w:uiPriority="34" w:unhideWhenUsed="0" w:qFormat="1"/>
+    <w:lsdException w:name="Quote" w:semiHidden="0" w:uiPriority="29" w:unhideWhenUsed="0" w:qFormat="1"/>
+    <w:lsdException w:name="Intense Quote" w:semiHidden="0" w:uiPriority="30" w:unhideWhenUsed="0" w:qFormat="1"/>
+    <w:lsdException w:name="Medium List 2 Accent 1" w:semiHidden="0" w:uiPriority="66" w:unhideWhenUsed="0"/>
+    <w:lsdException w:name="Medium Grid 1 Accent 1" w:semiHidden="0" w:uiPriority="67" w:unhideWhenUsed="0"/>
+    <w:lsdException w:name="Medium Grid 2 Accent 1" w:semiHidden="0" w:uiPriority="68" w:unhideWhenUsed="0"/>
+    <w:lsdException w:name="Medium Grid 3 Accent 1" w:semiHidden="0" w:uiPriority="69" w:unhideWhenUsed="0"/>
+    <w:lsdException w:name="Dark List Accent 1" w:semiHidden="0" w:uiPriority="70" w:unhideWhenUsed="0"/>
+    <w:lsdException w:name="Colorful Shading Accent 1" w:semiHidden="0" w:uiPriority="71" w:unhideWhenUsed="0"/>
+    <w:lsdException w:name="Colorful List Accent 1" w:semiHidden="0" w:uiPriority="72" w:unhideWhenUsed="0"/>
+    <w:lsdException w:name="Colorful Grid Accent 1" w:semiHidden="0" w:uiPriority="73" w:unhideWhenUsed="0"/>
+    <w:lsdException w:name="Light Shading Accent 2" w:semiHidden="0" w:uiPriority="60" w:unhideWhenUsed="0"/>
+    <w:lsdException w:name="Light List Accent 2" w:semiHidden="0" w:uiPriority="61" w:unhideWhenUsed="0"/>
+    <w:lsdException w:name="Light Grid Accent 2" w:semiHidden="0" w:uiPriority="62" w:unhideWhenUsed="0"/>
+    <w:lsdException w:name="Medium Shading 1 Accent 2" w:semiHidden="0" w:uiPriority="63" w:unhideWhenUsed="0"/>
+    <w:lsdException w:name="Medium Shading 2 Accent 2" w:semiHidden="0" w:uiPriority="64" w:unhideWhenUsed="0"/>
+    <w:lsdException w:name="Medium List 1 Accent 2" w:semiHidden="0" w:uiPriority="65" w:unhideWhenUsed="0"/>
+    <w:lsdException w:name="Medium List 2 Accent 2" w:semiHidden="0" w:uiPriority="66" w:unhideWhenUsed="0"/>
+    <w:lsdException w:name="Medium Grid 1 Accent 2" w:semiHidden="0" w:uiPriority="67" w:unhideWhenUsed="0"/>
+    <w:lsdException w:name="Medium Grid 2 Accent 2" w:semiHidden="0" w:uiPriority="68" w:unhideWhenUsed="0"/>
+    <w:lsdException w:name="Medium Grid 3 Accent 2" w:semiHidden="0" w:uiPriority="69" w:unhideWhenUsed="0"/>
+    <w:lsdException w:name="Dark List Accent 2" w:semiHidden="0" w:uiPriority="70" w:unhideWhenUsed="0"/>
+    <w:lsdException w:name="Colorful Shading Accent 2" w:semiHidden="0" w:uiPriority="71" w:unhideWhenUsed="0"/>
+    <w:lsdException w:name="Colorful List Accent 2" w:semiHidden="0" w:uiPriority="72" w:unhideWhenUsed="0"/>
+    <w:lsdException w:name="Colorful Grid Accent 2" w:semiHidden="0" w:uiPriority="73" w:unhideWhenUsed="0"/>
+    <w:lsdException w:name="Light Shading Accent 3" w:semiHidden="0" w:uiPriority="60" w:unhideWhenUsed="0"/>
+    <w:lsdException w:name="Light List Accent 3" w:semiHidden="0" w:uiPriority="61" w:unhideWhenUsed="0"/>
+    <w:lsdException w:name="Light Grid Accent 3" w:semiHidden="0" w:uiPriority="62" w:unhideWhenUsed="0"/>
+    <w:lsdException w:name="Medium Shading 1 Accent 3" w:semiHidden="0" w:uiPriority="63" w:unhideWhenUsed="0"/>
+    <w:lsdException w:name="Medium Shading 2 Accent 3" w:semiHidden="0" w:uiPriority="64" w:unhideWhenUsed="0"/>
+    <w:lsdException w:name="Medium List 1 Accent 3" w:semiHidden="0" w:uiPriority="65" w:unhideWhenUsed="0"/>
+    <w:lsdException w:name="Medium List 2 Accent 3" w:semiHidden="0" w:uiPriority="66" w:unhideWhenUsed="0"/>
+    <w:lsdException w:name="Medium Grid 1 Accent 3" w:semiHidden="0" w:uiPriority="67" w:unhideWhenUsed="0"/>
+    <w:lsdException w:name="Medium Grid 2 Accent 3" w:semiHidden="0" w:uiPriority="68" w:unhideWhenUsed="0"/>
+    <w:lsdException w:name="Medium Grid 3 Accent 3" w:semiHidden="0" w:uiPriority="69" w:unhideWhenUsed="0"/>
+    <w:lsdException w:name="Dark List Accent 3" w:semiHidden="0" w:uiPriority="70" w:unhideWhenUsed="0"/>
+    <w:lsdException w:name="Colorful Shading Accent 3" w:semiHidden="0" w:uiPriority="71" w:unhideWhenUsed="0"/>
+    <w:lsdException w:name="Colorful List Accent 3" w:semiHidden="0" w:uiPriority="72" w:unhideWhenUsed="0"/>
+    <w:lsdException w:name="Colorful Grid Accent 3" w:semiHidden="0" w:uiPriority="73" w:unhideWhenUsed="0"/>
+    <w:lsdException w:name="Light Shading Accent 4" w:semiHidden="0" w:uiPriority="60" w:unhideWhenUsed="0"/>
+    <w:lsdException w:name="Light List Accent 4" w:semiHidden="0" w:uiPriority="61" w:unhideWhenUsed="0"/>
+    <w:lsdException w:name="Light Grid Accent 4" w:semiHidden="0" w:uiPriority="62" w:unhideWhenUsed="0"/>
+    <w:lsdException w:name="Medium Shading 1 Accent 4" w:semiHidden="0" w:uiPriority="63" w:unhideWhenUsed="0"/>
+    <w:lsdException w:name="Medium Shading 2 Accent 4" w:semiHidden="0" w:uiPriority="64" w:unhideWhenUsed="0"/>
+    <w:lsdException w:name="Medium List 1 Accent 4" w:semiHidden="0" w:uiPriority="65" w:unhideWhenUsed="0"/>
+    <w:lsdException w:name="Medium List 2 Accent 4" w:semiHidden="0" w:uiPriority="66" w:unhideWhenUsed="0"/>
+    <w:lsdException w:name="Medium Grid 1 Accent 4" w:semiHidden="0" w:uiPriority="67" w:unhideWhenUsed="0"/>
+    <w:lsdException w:name="Medium Grid 2 Accent 4" w:semiHidden="0" w:uiPriority="68" w:unhideWhenUsed="0"/>
+    <w:lsdException w:name="Medium Grid 3 Accent 4" w:semiHidden="0" w:uiPriority="69" w:unhideWhenUsed="0"/>
+    <w:lsdException w:name="Dark List Accent 4" w:semiHidden="0" w:uiPriority="70" w:unhideWhenUsed="0"/>
+    <w:lsdException w:name="Colorful Shading Accent 4" w:semiHidden="0" w:uiPriority="71" w:unhideWhenUsed="0"/>
+    <w:lsdException w:name="Colorful List Accent 4" w:semiHidden="0" w:uiPriority="72" w:unhideWhenUsed="0"/>
+    <w:lsdException w:name="Colorful Grid Accent 4" w:semiHidden="0" w:uiPriority="73" w:unhideWhenUsed="0"/>
+    <w:lsdException w:name="Light Shading Accent 5" w:semiHidden="0" w:uiPriority="60" w:unhideWhenUsed="0"/>
+    <w:lsdException w:name="Light List Accent 5" w:semiHidden="0" w:uiPriority="61" w:unhideWhenUsed="0"/>
+    <w:lsdException w:name="Light Grid Accent 5" w:semiHidden="0" w:uiPriority="62" w:unhideWhenUsed="0"/>
+    <w:lsdException w:name="Medium Shading 1 Accent 5" w:semiHidden="0" w:uiPriority="63" w:unhideWhenUsed="0"/>
+    <w:lsdException w:name="Medium Shading 2 Accent 5" w:semiHidden="0" w:uiPriority="64" w:unhideWhenUsed="0"/>
+    <w:lsdException w:name="Medium List 1 Accent 5" w:semiHidden="0" w:uiPriority="65" w:unhideWhenUsed="0"/>
+    <w:lsdException w:name="Medium List 2 Accent 5" w:semiHidden="0" w:uiPriority="66" w:unhideWhenUsed="0"/>
+    <w:lsdException w:name="Medium Grid 1 Accent 5" w:semiHidden="0" w:uiPriority="67" w:unhideWhenUsed="0"/>
+    <w:lsdException w:name="Medium Grid 2 Accent 5" w:semiHidden="0" w:uiPriority="68" w:unhideWhenUsed="0"/>
+    <w:lsdException w:name="Medium Grid 3 Accent 5" w:semiHidden="0" w:uiPriority="69" w:unhideWhenUsed="0"/>
+    <w:lsdException w:name="Dark List Accent 5" w:semiHidden="0" w:uiPriority="70" w:unhideWhenUsed="0"/>
+    <w:lsdException w:name="Colorful Shading Accent 5" w:semiHidden="0" w:uiPriority="71" w:unhideWhenUsed="0"/>
+    <w:lsdException w:name="Colorful List Accent 5" w:semiHidden="0" w:uiPriority="72" w:unhideWhenUsed="0"/>
+    <w:lsdException w:name="Colorful Grid Accent 5" w:semiHidden="0" w:uiPriority="73" w:unhideWhenUsed="0"/>
+    <w:lsdException w:name="Light Shading Accent 6" w:semiHidden="0" w:uiPriority="60" w:unhideWhenUsed="0"/>
+    <w:lsdException w:name="Light List Accent 6" w:semiHidden="0" w:uiPriority="61" w:unhideWhenUsed="0"/>
+    <w:lsdException w:name="Light Grid Accent 6" w:semiHidden="0" w:uiPriority="62" w:unhideWhenUsed="0"/>
+    <w:lsdException w:name="Medium Shading 1 Accent 6" w:semiHidden="0" w:uiPriority="63" w:unhideWhenUsed="0"/>
+    <w:lsdException w:name="Medium Shading 2 Accent 6" w:semiHidden="0" w:uiPriority="64" w:unhideWhenUsed="0"/>
+    <w:lsdException w:name="Medium List 1 Accent 6" w:semiHidden="0" w:uiPriority="65" w:unhideWhenUsed="0"/>
+    <w:lsdException w:name="Medium List 2 Accent 6" w:semiHidden="0" w:uiPriority="66" w:unhideWhenUsed="0"/>
+    <w:lsdException w:name="Medium Grid 1 Accent 6" w:semiHidden="0" w:uiPriority="67" w:unhideWhenUsed="0"/>
+    <w:lsdException w:name="Medium Grid 2 Accent 6" w:semiHidden="0" w:uiPriority="68" w:unhideWhenUsed="0"/>
+    <w:lsdException w:name="Medium Grid 3 Accent 6" w:semiHidden="0" w:uiPriority="69" w:unhideWhenUsed="0"/>
+    <w:lsdException w:name="Dark List Accent 6" w:semiHidden="0" w:uiPriority="70" w:unhideWhenUsed="0"/>
+    <w:lsdException w:name="Colorful Shading Accent 6" w:semiHidden="0" w:uiPriority="71" w:unhideWhenUsed="0"/>
+    <w:lsdException w:name="Colorful List Accent 6" w:semiHidden="0" w:uiPriority="72" w:unhideWhenUsed="0"/>
+    <w:lsdException w:name="Colorful Grid Accent 6" w:semiHidden="0" w:uiPriority="73" w:unhideWhenUsed="0"/>
+    <w:lsdException w:name="Subtle Emphasis" w:semiHidden="0" w:uiPriority="19" w:unhideWhenUsed="0" w:qFormat="1"/>
+    <w:lsdException w:name="Intense Emphasis" w:semiHidden="0" w:uiPriority="21" w:unhideWhenUsed="0" w:qFormat="1"/>
+    <w:lsdException w:name="Subtle Reference" w:semiHidden="0" w:uiPriority="31" w:unhideWhenUsed="0" w:qFormat="1"/>
+    <w:lsdException w:name="Intense Reference" w:semiHidden="0" w:uiPriority="32" w:unhideWhenUsed="0" w:qFormat="1"/>
+    <w:lsdException w:name="Book Title" w:semiHidden="0" w:uiPriority="33" w:unhideWhenUsed="0" w:qFormat="1"/>
+    <w:lsdException w:name="Bibliography" w:uiPriority="37"/>
+    <w:lsdException w:name="TOC Heading" w:uiPriority="39" w:qFormat="1"/>
   </w:latentStyles>
   <w:style w:type="paragraph" w:default="1" w:styleId="Normal">
     <w:name w:val="Normal"/>
@@ -7151,6 +6893,7 @@
     <w:uiPriority w:val="99"/>
     <w:semiHidden/>
     <w:unhideWhenUsed/>
+    <w:qFormat/>
     <w:tblPr>
       <w:tblInd w:w="0" w:type="dxa"/>
       <w:tblCellMar>
@@ -7552,6 +7295,7 @@
       <w:jc w:val="both"/>
     </w:pPr>
     <w:tblPr>
+      <w:tblInd w:w="0" w:type="dxa"/>
       <w:tblBorders>
         <w:top w:val="single" w:sz="4" w:space="0" w:color="auto"/>
         <w:left w:val="single" w:sz="4" w:space="0" w:color="auto"/>
@@ -7560,6 +7304,12 @@
         <w:insideH w:val="single" w:sz="4" w:space="0" w:color="auto"/>
         <w:insideV w:val="single" w:sz="4" w:space="0" w:color="auto"/>
       </w:tblBorders>
+      <w:tblCellMar>
+        <w:top w:w="0" w:type="dxa"/>
+        <w:left w:w="108" w:type="dxa"/>
+        <w:bottom w:w="0" w:type="dxa"/>
+        <w:right w:w="108" w:type="dxa"/>
+      </w:tblCellMar>
     </w:tblPr>
   </w:style>
   <w:style w:type="paragraph" w:customStyle="1" w:styleId="code">

</xml_diff>